<commit_message>
Update Documento Memoria - Alex Jiménez & Pau Alcaraz.docx
</commit_message>
<xml_diff>
--- a/Documento Memoria - Alex Jiménez & Pau Alcaraz.docx
+++ b/Documento Memoria - Alex Jiménez & Pau Alcaraz.docx
@@ -155,20 +155,226 @@
           <w:lang w:eastAsia="es-ES_tradnl"/>
           <w14:ligatures w14:val="none"/>
         </w:rPr>
-        <w:t>A part d'entregar el projecte, entrega un document de memòria amb aquesta informació:</w:t>
+        <w:t xml:space="preserve">A </w:t>
+      </w:r>
+      <w:proofErr w:type="spellStart"/>
+      <w:r>
+        <w:rPr>
+          <w:rFonts w:ascii="Arial" w:eastAsia="Times New Roman" w:hAnsi="Arial" w:cs="Arial"/>
+          <w:color w:val="002060"/>
+          <w:kern w:val="0"/>
+          <w:sz w:val="23"/>
+          <w:szCs w:val="23"/>
+          <w:lang w:eastAsia="es-ES_tradnl"/>
+          <w14:ligatures w14:val="none"/>
+        </w:rPr>
+        <w:t>part</w:t>
+      </w:r>
+      <w:proofErr w:type="spellEnd"/>
+      <w:r>
+        <w:rPr>
+          <w:rFonts w:ascii="Arial" w:eastAsia="Times New Roman" w:hAnsi="Arial" w:cs="Arial"/>
+          <w:color w:val="002060"/>
+          <w:kern w:val="0"/>
+          <w:sz w:val="23"/>
+          <w:szCs w:val="23"/>
+          <w:lang w:eastAsia="es-ES_tradnl"/>
+          <w14:ligatures w14:val="none"/>
+        </w:rPr>
+        <w:t xml:space="preserve"> </w:t>
+      </w:r>
+      <w:proofErr w:type="spellStart"/>
+      <w:r>
+        <w:rPr>
+          <w:rFonts w:ascii="Arial" w:eastAsia="Times New Roman" w:hAnsi="Arial" w:cs="Arial"/>
+          <w:color w:val="002060"/>
+          <w:kern w:val="0"/>
+          <w:sz w:val="23"/>
+          <w:szCs w:val="23"/>
+          <w:lang w:eastAsia="es-ES_tradnl"/>
+          <w14:ligatures w14:val="none"/>
+        </w:rPr>
+        <w:t>d'entregar</w:t>
+      </w:r>
+      <w:proofErr w:type="spellEnd"/>
+      <w:r>
+        <w:rPr>
+          <w:rFonts w:ascii="Arial" w:eastAsia="Times New Roman" w:hAnsi="Arial" w:cs="Arial"/>
+          <w:color w:val="002060"/>
+          <w:kern w:val="0"/>
+          <w:sz w:val="23"/>
+          <w:szCs w:val="23"/>
+          <w:lang w:eastAsia="es-ES_tradnl"/>
+          <w14:ligatures w14:val="none"/>
+        </w:rPr>
+        <w:t xml:space="preserve"> el </w:t>
+      </w:r>
+      <w:proofErr w:type="spellStart"/>
+      <w:r>
+        <w:rPr>
+          <w:rFonts w:ascii="Arial" w:eastAsia="Times New Roman" w:hAnsi="Arial" w:cs="Arial"/>
+          <w:color w:val="002060"/>
+          <w:kern w:val="0"/>
+          <w:sz w:val="23"/>
+          <w:szCs w:val="23"/>
+          <w:lang w:eastAsia="es-ES_tradnl"/>
+          <w14:ligatures w14:val="none"/>
+        </w:rPr>
+        <w:t>projecte</w:t>
+      </w:r>
+      <w:proofErr w:type="spellEnd"/>
+      <w:r>
+        <w:rPr>
+          <w:rFonts w:ascii="Arial" w:eastAsia="Times New Roman" w:hAnsi="Arial" w:cs="Arial"/>
+          <w:color w:val="002060"/>
+          <w:kern w:val="0"/>
+          <w:sz w:val="23"/>
+          <w:szCs w:val="23"/>
+          <w:lang w:eastAsia="es-ES_tradnl"/>
+          <w14:ligatures w14:val="none"/>
+        </w:rPr>
+        <w:t xml:space="preserve">, entrega un </w:t>
+      </w:r>
+      <w:proofErr w:type="spellStart"/>
+      <w:r>
+        <w:rPr>
+          <w:rFonts w:ascii="Arial" w:eastAsia="Times New Roman" w:hAnsi="Arial" w:cs="Arial"/>
+          <w:color w:val="002060"/>
+          <w:kern w:val="0"/>
+          <w:sz w:val="23"/>
+          <w:szCs w:val="23"/>
+          <w:lang w:eastAsia="es-ES_tradnl"/>
+          <w14:ligatures w14:val="none"/>
+        </w:rPr>
+        <w:t>document</w:t>
+      </w:r>
+      <w:proofErr w:type="spellEnd"/>
+      <w:r>
+        <w:rPr>
+          <w:rFonts w:ascii="Arial" w:eastAsia="Times New Roman" w:hAnsi="Arial" w:cs="Arial"/>
+          <w:color w:val="002060"/>
+          <w:kern w:val="0"/>
+          <w:sz w:val="23"/>
+          <w:szCs w:val="23"/>
+          <w:lang w:eastAsia="es-ES_tradnl"/>
+          <w14:ligatures w14:val="none"/>
+        </w:rPr>
+        <w:t xml:space="preserve"> de </w:t>
+      </w:r>
+      <w:proofErr w:type="spellStart"/>
+      <w:r>
+        <w:rPr>
+          <w:rFonts w:ascii="Arial" w:eastAsia="Times New Roman" w:hAnsi="Arial" w:cs="Arial"/>
+          <w:color w:val="002060"/>
+          <w:kern w:val="0"/>
+          <w:sz w:val="23"/>
+          <w:szCs w:val="23"/>
+          <w:lang w:eastAsia="es-ES_tradnl"/>
+          <w14:ligatures w14:val="none"/>
+        </w:rPr>
+        <w:t>memòria</w:t>
+      </w:r>
+      <w:proofErr w:type="spellEnd"/>
+      <w:r>
+        <w:rPr>
+          <w:rFonts w:ascii="Arial" w:eastAsia="Times New Roman" w:hAnsi="Arial" w:cs="Arial"/>
+          <w:color w:val="002060"/>
+          <w:kern w:val="0"/>
+          <w:sz w:val="23"/>
+          <w:szCs w:val="23"/>
+          <w:lang w:eastAsia="es-ES_tradnl"/>
+          <w14:ligatures w14:val="none"/>
+        </w:rPr>
+        <w:t xml:space="preserve"> </w:t>
+      </w:r>
+      <w:proofErr w:type="spellStart"/>
+      <w:r>
+        <w:rPr>
+          <w:rFonts w:ascii="Arial" w:eastAsia="Times New Roman" w:hAnsi="Arial" w:cs="Arial"/>
+          <w:color w:val="002060"/>
+          <w:kern w:val="0"/>
+          <w:sz w:val="23"/>
+          <w:szCs w:val="23"/>
+          <w:lang w:eastAsia="es-ES_tradnl"/>
+          <w14:ligatures w14:val="none"/>
+        </w:rPr>
+        <w:t>amb</w:t>
+      </w:r>
+      <w:proofErr w:type="spellEnd"/>
+      <w:r>
+        <w:rPr>
+          <w:rFonts w:ascii="Arial" w:eastAsia="Times New Roman" w:hAnsi="Arial" w:cs="Arial"/>
+          <w:color w:val="002060"/>
+          <w:kern w:val="0"/>
+          <w:sz w:val="23"/>
+          <w:szCs w:val="23"/>
+          <w:lang w:eastAsia="es-ES_tradnl"/>
+          <w14:ligatures w14:val="none"/>
+        </w:rPr>
+        <w:t xml:space="preserve"> </w:t>
+      </w:r>
+      <w:proofErr w:type="spellStart"/>
+      <w:r>
+        <w:rPr>
+          <w:rFonts w:ascii="Arial" w:eastAsia="Times New Roman" w:hAnsi="Arial" w:cs="Arial"/>
+          <w:color w:val="002060"/>
+          <w:kern w:val="0"/>
+          <w:sz w:val="23"/>
+          <w:szCs w:val="23"/>
+          <w:lang w:eastAsia="es-ES_tradnl"/>
+          <w14:ligatures w14:val="none"/>
+        </w:rPr>
+        <w:t>aquesta</w:t>
+      </w:r>
+      <w:proofErr w:type="spellEnd"/>
+      <w:r>
+        <w:rPr>
+          <w:rFonts w:ascii="Arial" w:eastAsia="Times New Roman" w:hAnsi="Arial" w:cs="Arial"/>
+          <w:color w:val="002060"/>
+          <w:kern w:val="0"/>
+          <w:sz w:val="23"/>
+          <w:szCs w:val="23"/>
+          <w:lang w:eastAsia="es-ES_tradnl"/>
+          <w14:ligatures w14:val="none"/>
+        </w:rPr>
+        <w:t xml:space="preserve"> </w:t>
+      </w:r>
+      <w:proofErr w:type="spellStart"/>
+      <w:r>
+        <w:rPr>
+          <w:rFonts w:ascii="Arial" w:eastAsia="Times New Roman" w:hAnsi="Arial" w:cs="Arial"/>
+          <w:color w:val="002060"/>
+          <w:kern w:val="0"/>
+          <w:sz w:val="23"/>
+          <w:szCs w:val="23"/>
+          <w:lang w:eastAsia="es-ES_tradnl"/>
+          <w14:ligatures w14:val="none"/>
+        </w:rPr>
+        <w:t>informació</w:t>
+      </w:r>
+      <w:proofErr w:type="spellEnd"/>
+      <w:r>
+        <w:rPr>
+          <w:rFonts w:ascii="Arial" w:eastAsia="Times New Roman" w:hAnsi="Arial" w:cs="Arial"/>
+          <w:color w:val="002060"/>
+          <w:kern w:val="0"/>
+          <w:sz w:val="23"/>
+          <w:szCs w:val="23"/>
+          <w:lang w:eastAsia="es-ES_tradnl"/>
+          <w14:ligatures w14:val="none"/>
+        </w:rPr>
+        <w:t>:</w:t>
       </w:r>
     </w:p>
     <w:p>
       <w:pPr>
-        <w:spacing w:after="0" w:line="360" w:lineRule="auto"/>
+        <w:spacing w:after="0" w:line="480" w:lineRule="auto"/>
         <w:rPr>
           <w:rFonts w:ascii="Arial" w:eastAsia="Times New Roman" w:hAnsi="Arial" w:cs="Arial"/>
           <w:b/>
           <w:bCs/>
           <w:color w:val="002060"/>
           <w:kern w:val="0"/>
-          <w:sz w:val="23"/>
-          <w:szCs w:val="23"/>
           <w:lang w:eastAsia="es-ES_tradnl"/>
           <w14:ligatures w14:val="none"/>
         </w:rPr>
@@ -180,8 +386,6 @@
           <w:bCs/>
           <w:color w:val="002060"/>
           <w:kern w:val="0"/>
-          <w:sz w:val="23"/>
-          <w:szCs w:val="23"/>
           <w:lang w:eastAsia="es-ES_tradnl"/>
           <w14:ligatures w14:val="none"/>
         </w:rPr>
@@ -194,12 +398,252 @@
           <w:bCs/>
           <w:color w:val="002060"/>
           <w:kern w:val="0"/>
+          <w:lang w:eastAsia="es-ES_tradnl"/>
+          <w14:ligatures w14:val="none"/>
+        </w:rPr>
+        <w:t>Links Juegos</w:t>
+      </w:r>
+    </w:p>
+    <w:p>
+      <w:pPr>
+        <w:spacing w:after="100" w:afterAutospacing="1" w:line="240" w:lineRule="auto"/>
+        <w:rPr>
+          <w:rFonts w:ascii="Arial" w:eastAsia="Times New Roman" w:hAnsi="Arial" w:cs="Arial"/>
+          <w:b/>
+          <w:bCs/>
+          <w:color w:val="002060"/>
+          <w:kern w:val="0"/>
           <w:sz w:val="23"/>
           <w:szCs w:val="23"/>
           <w:lang w:eastAsia="es-ES_tradnl"/>
           <w14:ligatures w14:val="none"/>
         </w:rPr>
-        <w:t>Identifica quina informació cal enviar</w:t>
+      </w:pPr>
+      <w:proofErr w:type="gramStart"/>
+      <w:r>
+        <w:rPr>
+          <w:rFonts w:ascii="Arial" w:eastAsia="Times New Roman" w:hAnsi="Arial" w:cs="Arial"/>
+          <w:color w:val="002060"/>
+          <w:kern w:val="0"/>
+          <w:sz w:val="23"/>
+          <w:szCs w:val="23"/>
+          <w:lang w:eastAsia="es-ES_tradnl"/>
+          <w14:ligatures w14:val="none"/>
+        </w:rPr>
+        <w:t>Link</w:t>
+      </w:r>
+      <w:proofErr w:type="gramEnd"/>
+      <w:r>
+        <w:rPr>
+          <w:rFonts w:ascii="Arial" w:eastAsia="Times New Roman" w:hAnsi="Arial" w:cs="Arial"/>
+          <w:color w:val="002060"/>
+          <w:kern w:val="0"/>
+          <w:sz w:val="23"/>
+          <w:szCs w:val="23"/>
+          <w:lang w:eastAsia="es-ES_tradnl"/>
+          <w14:ligatures w14:val="none"/>
+        </w:rPr>
+        <w:t xml:space="preserve"> GitHub:</w:t>
+      </w:r>
+      <w:r>
+        <w:rPr>
+          <w:rFonts w:ascii="Arial" w:eastAsia="Times New Roman" w:hAnsi="Arial" w:cs="Arial"/>
+          <w:b/>
+          <w:bCs/>
+          <w:color w:val="002060"/>
+          <w:kern w:val="0"/>
+          <w:sz w:val="23"/>
+          <w:szCs w:val="23"/>
+          <w:lang w:eastAsia="es-ES_tradnl"/>
+          <w14:ligatures w14:val="none"/>
+        </w:rPr>
+        <w:t xml:space="preserve"> </w:t>
+      </w:r>
+      <w:hyperlink r:id="rId7" w:history="1">
+        <w:r>
+          <w:rPr>
+            <w:rStyle w:val="Hipervnculo"/>
+            <w:rFonts w:ascii="Arial" w:eastAsia="Times New Roman" w:hAnsi="Arial" w:cs="Arial"/>
+            <w:kern w:val="0"/>
+            <w:sz w:val="23"/>
+            <w:szCs w:val="23"/>
+            <w:lang w:eastAsia="es-ES_tradnl"/>
+            <w14:ligatures w14:val="none"/>
+          </w:rPr>
+          <w:t>https://github.com/userAl3x/JuegoMultijugadorUnity</w:t>
+        </w:r>
+      </w:hyperlink>
+    </w:p>
+    <w:p>
+      <w:pPr>
+        <w:spacing w:after="100" w:afterAutospacing="1" w:line="240" w:lineRule="auto"/>
+        <w:rPr>
+          <w:rFonts w:ascii="Arial" w:eastAsia="Times New Roman" w:hAnsi="Arial" w:cs="Arial"/>
+          <w:b/>
+          <w:bCs/>
+          <w:color w:val="002060"/>
+          <w:kern w:val="0"/>
+          <w:sz w:val="23"/>
+          <w:szCs w:val="23"/>
+          <w:lang w:eastAsia="es-ES_tradnl"/>
+          <w14:ligatures w14:val="none"/>
+        </w:rPr>
+      </w:pPr>
+      <w:proofErr w:type="gramStart"/>
+      <w:r>
+        <w:rPr>
+          <w:rFonts w:ascii="Arial" w:eastAsia="Times New Roman" w:hAnsi="Arial" w:cs="Arial"/>
+          <w:color w:val="002060"/>
+          <w:kern w:val="0"/>
+          <w:sz w:val="23"/>
+          <w:szCs w:val="23"/>
+          <w:lang w:eastAsia="es-ES_tradnl"/>
+          <w14:ligatures w14:val="none"/>
+        </w:rPr>
+        <w:t>Link</w:t>
+      </w:r>
+      <w:proofErr w:type="gramEnd"/>
+      <w:r>
+        <w:rPr>
+          <w:rFonts w:ascii="Arial" w:eastAsia="Times New Roman" w:hAnsi="Arial" w:cs="Arial"/>
+          <w:color w:val="002060"/>
+          <w:kern w:val="0"/>
+          <w:sz w:val="23"/>
+          <w:szCs w:val="23"/>
+          <w:lang w:eastAsia="es-ES_tradnl"/>
+          <w14:ligatures w14:val="none"/>
+        </w:rPr>
+        <w:t xml:space="preserve"> Juegos Drive:</w:t>
+      </w:r>
+      <w:r>
+        <w:rPr>
+          <w:rFonts w:ascii="Arial" w:eastAsia="Times New Roman" w:hAnsi="Arial" w:cs="Arial"/>
+          <w:b/>
+          <w:bCs/>
+          <w:color w:val="002060"/>
+          <w:kern w:val="0"/>
+          <w:sz w:val="23"/>
+          <w:szCs w:val="23"/>
+          <w:lang w:eastAsia="es-ES_tradnl"/>
+          <w14:ligatures w14:val="none"/>
+        </w:rPr>
+        <w:t xml:space="preserve"> </w:t>
+      </w:r>
+      <w:hyperlink r:id="rId8" w:history="1">
+        <w:r>
+          <w:rPr>
+            <w:rStyle w:val="Hipervnculo"/>
+            <w:rFonts w:ascii="Arial" w:eastAsia="Times New Roman" w:hAnsi="Arial" w:cs="Arial"/>
+            <w:kern w:val="0"/>
+            <w:sz w:val="23"/>
+            <w:szCs w:val="23"/>
+            <w:lang w:eastAsia="es-ES_tradnl"/>
+            <w14:ligatures w14:val="none"/>
+          </w:rPr>
+          <w:t>https://drive.google.com/drive/folders/1HI4A9k9VGkUaLxNvP-FRrmCFwV31C</w:t>
+        </w:r>
+        <w:r>
+          <w:rPr>
+            <w:rStyle w:val="Hipervnculo"/>
+            <w:rFonts w:ascii="Arial" w:eastAsia="Times New Roman" w:hAnsi="Arial" w:cs="Arial"/>
+            <w:kern w:val="0"/>
+            <w:sz w:val="23"/>
+            <w:szCs w:val="23"/>
+            <w:lang w:eastAsia="es-ES_tradnl"/>
+            <w14:ligatures w14:val="none"/>
+          </w:rPr>
+          <w:t>o</w:t>
+        </w:r>
+        <w:r>
+          <w:rPr>
+            <w:rStyle w:val="Hipervnculo"/>
+            <w:rFonts w:ascii="Arial" w:eastAsia="Times New Roman" w:hAnsi="Arial" w:cs="Arial"/>
+            <w:kern w:val="0"/>
+            <w:sz w:val="23"/>
+            <w:szCs w:val="23"/>
+            <w:lang w:eastAsia="es-ES_tradnl"/>
+            <w14:ligatures w14:val="none"/>
+          </w:rPr>
+          <w:t>g_?usp=sharing</w:t>
+        </w:r>
+      </w:hyperlink>
+    </w:p>
+    <w:p>
+      <w:pPr>
+        <w:spacing w:after="100" w:afterAutospacing="1" w:line="240" w:lineRule="auto"/>
+        <w:rPr>
+          <w:rFonts w:ascii="Arial" w:eastAsia="Times New Roman" w:hAnsi="Arial" w:cs="Arial"/>
+          <w:color w:val="002060"/>
+          <w:kern w:val="0"/>
+          <w:sz w:val="23"/>
+          <w:szCs w:val="23"/>
+          <w:lang w:eastAsia="es-ES_tradnl"/>
+          <w14:ligatures w14:val="none"/>
+        </w:rPr>
+      </w:pPr>
+    </w:p>
+    <w:p>
+      <w:pPr>
+        <w:spacing w:after="0" w:line="480" w:lineRule="auto"/>
+        <w:rPr>
+          <w:rFonts w:ascii="Arial" w:eastAsia="Times New Roman" w:hAnsi="Arial" w:cs="Arial"/>
+          <w:b/>
+          <w:bCs/>
+          <w:color w:val="002060"/>
+          <w:kern w:val="0"/>
+          <w:lang w:eastAsia="es-ES_tradnl"/>
+          <w14:ligatures w14:val="none"/>
+        </w:rPr>
+      </w:pPr>
+      <w:r>
+        <w:rPr>
+          <w:rFonts w:ascii="Arial" w:eastAsia="Times New Roman" w:hAnsi="Arial" w:cs="Arial"/>
+          <w:b/>
+          <w:bCs/>
+          <w:color w:val="002060"/>
+          <w:kern w:val="0"/>
+          <w:lang w:eastAsia="es-ES_tradnl"/>
+          <w14:ligatures w14:val="none"/>
+        </w:rPr>
+        <w:t>2</w:t>
+      </w:r>
+      <w:r>
+        <w:rPr>
+          <w:rFonts w:ascii="Arial" w:eastAsia="Times New Roman" w:hAnsi="Arial" w:cs="Arial"/>
+          <w:b/>
+          <w:bCs/>
+          <w:color w:val="002060"/>
+          <w:kern w:val="0"/>
+          <w:lang w:eastAsia="es-ES_tradnl"/>
+          <w14:ligatures w14:val="none"/>
+        </w:rPr>
+        <w:t xml:space="preserve">. Identifica quina </w:t>
+      </w:r>
+      <w:proofErr w:type="spellStart"/>
+      <w:r>
+        <w:rPr>
+          <w:rFonts w:ascii="Arial" w:eastAsia="Times New Roman" w:hAnsi="Arial" w:cs="Arial"/>
+          <w:b/>
+          <w:bCs/>
+          <w:color w:val="002060"/>
+          <w:kern w:val="0"/>
+          <w:lang w:eastAsia="es-ES_tradnl"/>
+          <w14:ligatures w14:val="none"/>
+        </w:rPr>
+        <w:t>informació</w:t>
+      </w:r>
+      <w:proofErr w:type="spellEnd"/>
+      <w:r>
+        <w:rPr>
+          <w:rFonts w:ascii="Arial" w:eastAsia="Times New Roman" w:hAnsi="Arial" w:cs="Arial"/>
+          <w:b/>
+          <w:bCs/>
+          <w:color w:val="002060"/>
+          <w:kern w:val="0"/>
+          <w:lang w:eastAsia="es-ES_tradnl"/>
+          <w14:ligatures w14:val="none"/>
+        </w:rPr>
+        <w:t xml:space="preserve"> cal enviar</w:t>
       </w:r>
     </w:p>
     <w:p>
@@ -233,6 +677,7 @@
         </w:rPr>
         <w:t xml:space="preserve">Nombres de los jugadores (usando </w:t>
       </w:r>
+      <w:proofErr w:type="spellStart"/>
       <w:r>
         <w:rPr>
           <w:rFonts w:ascii="Arial" w:eastAsia="Times New Roman" w:hAnsi="Arial" w:cs="Arial"/>
@@ -247,6 +692,7 @@
         </w:rPr>
         <w:t>PhotonNetwork.NickName</w:t>
       </w:r>
+      <w:proofErr w:type="spellEnd"/>
       <w:r>
         <w:rPr>
           <w:rFonts w:ascii="Arial" w:eastAsia="Times New Roman" w:hAnsi="Arial" w:cs="Arial"/>
@@ -317,6 +763,7 @@
         </w:rPr>
         <w:t xml:space="preserve"> y </w:t>
       </w:r>
+      <w:proofErr w:type="spellStart"/>
       <w:r>
         <w:rPr>
           <w:rFonts w:ascii="Arial" w:eastAsia="Times New Roman" w:hAnsi="Arial" w:cs="Arial"/>
@@ -331,6 +778,7 @@
         </w:rPr>
         <w:t>PhotonView</w:t>
       </w:r>
+      <w:proofErr w:type="spellEnd"/>
       <w:r>
         <w:rPr>
           <w:rFonts w:ascii="Arial" w:eastAsia="Times New Roman" w:hAnsi="Arial" w:cs="Arial"/>
@@ -373,7 +821,59 @@
           <w:lang w:eastAsia="es-ES_tradnl"/>
           <w14:ligatures w14:val="none"/>
         </w:rPr>
-        <w:t>Contador de monedas (variable coins en PlayerMovement.cs)</w:t>
+        <w:t xml:space="preserve">Contador de monedas (variable </w:t>
+      </w:r>
+      <w:proofErr w:type="spellStart"/>
+      <w:r>
+        <w:rPr>
+          <w:rFonts w:ascii="Arial" w:eastAsia="Times New Roman" w:hAnsi="Arial" w:cs="Arial"/>
+          <w:color w:val="373A3C"/>
+          <w:kern w:val="0"/>
+          <w:sz w:val="22"/>
+          <w:szCs w:val="22"/>
+          <w:lang w:eastAsia="es-ES_tradnl"/>
+          <w14:ligatures w14:val="none"/>
+        </w:rPr>
+        <w:t>coins</w:t>
+      </w:r>
+      <w:proofErr w:type="spellEnd"/>
+      <w:r>
+        <w:rPr>
+          <w:rFonts w:ascii="Arial" w:eastAsia="Times New Roman" w:hAnsi="Arial" w:cs="Arial"/>
+          <w:color w:val="373A3C"/>
+          <w:kern w:val="0"/>
+          <w:sz w:val="22"/>
+          <w:szCs w:val="22"/>
+          <w:lang w:eastAsia="es-ES_tradnl"/>
+          <w14:ligatures w14:val="none"/>
+        </w:rPr>
+        <w:t xml:space="preserve"> en </w:t>
+      </w:r>
+      <w:proofErr w:type="spellStart"/>
+      <w:r>
+        <w:rPr>
+          <w:rFonts w:ascii="Arial" w:eastAsia="Times New Roman" w:hAnsi="Arial" w:cs="Arial"/>
+          <w:color w:val="373A3C"/>
+          <w:kern w:val="0"/>
+          <w:sz w:val="22"/>
+          <w:szCs w:val="22"/>
+          <w:lang w:eastAsia="es-ES_tradnl"/>
+          <w14:ligatures w14:val="none"/>
+        </w:rPr>
+        <w:t>PlayerMovement.cs</w:t>
+      </w:r>
+      <w:proofErr w:type="spellEnd"/>
+      <w:r>
+        <w:rPr>
+          <w:rFonts w:ascii="Arial" w:eastAsia="Times New Roman" w:hAnsi="Arial" w:cs="Arial"/>
+          <w:color w:val="373A3C"/>
+          <w:kern w:val="0"/>
+          <w:sz w:val="22"/>
+          <w:szCs w:val="22"/>
+          <w:lang w:eastAsia="es-ES_tradnl"/>
+          <w14:ligatures w14:val="none"/>
+        </w:rPr>
+        <w:t>)</w:t>
       </w:r>
     </w:p>
     <w:p>
@@ -419,8 +919,54 @@
           <w:lang w:eastAsia="es-ES_tradnl"/>
           <w14:ligatures w14:val="none"/>
         </w:rPr>
-        <w:t>nombres de sala mediante createInput y joinInput</w:t>
-      </w:r>
+        <w:t xml:space="preserve">nombres de sala mediante </w:t>
+      </w:r>
+      <w:proofErr w:type="spellStart"/>
+      <w:r>
+        <w:rPr>
+          <w:rFonts w:ascii="Arial" w:eastAsia="Times New Roman" w:hAnsi="Arial" w:cs="Arial"/>
+          <w:b/>
+          <w:bCs/>
+          <w:color w:val="373A3C"/>
+          <w:kern w:val="0"/>
+          <w:sz w:val="22"/>
+          <w:szCs w:val="22"/>
+          <w:lang w:eastAsia="es-ES_tradnl"/>
+          <w14:ligatures w14:val="none"/>
+        </w:rPr>
+        <w:t>createInput</w:t>
+      </w:r>
+      <w:proofErr w:type="spellEnd"/>
+      <w:r>
+        <w:rPr>
+          <w:rFonts w:ascii="Arial" w:eastAsia="Times New Roman" w:hAnsi="Arial" w:cs="Arial"/>
+          <w:b/>
+          <w:bCs/>
+          <w:color w:val="373A3C"/>
+          <w:kern w:val="0"/>
+          <w:sz w:val="22"/>
+          <w:szCs w:val="22"/>
+          <w:lang w:eastAsia="es-ES_tradnl"/>
+          <w14:ligatures w14:val="none"/>
+        </w:rPr>
+        <w:t xml:space="preserve"> y </w:t>
+      </w:r>
+      <w:proofErr w:type="spellStart"/>
+      <w:r>
+        <w:rPr>
+          <w:rFonts w:ascii="Arial" w:eastAsia="Times New Roman" w:hAnsi="Arial" w:cs="Arial"/>
+          <w:b/>
+          <w:bCs/>
+          <w:color w:val="373A3C"/>
+          <w:kern w:val="0"/>
+          <w:sz w:val="22"/>
+          <w:szCs w:val="22"/>
+          <w:lang w:eastAsia="es-ES_tradnl"/>
+          <w14:ligatures w14:val="none"/>
+        </w:rPr>
+        <w:t>joinInput</w:t>
+      </w:r>
+      <w:proofErr w:type="spellEnd"/>
       <w:r>
         <w:rPr>
           <w:rFonts w:ascii="Arial" w:eastAsia="Times New Roman" w:hAnsi="Arial" w:cs="Arial"/>
@@ -450,7 +996,7 @@
     </w:p>
     <w:p>
       <w:pPr>
-        <w:spacing w:after="100" w:afterAutospacing="1" w:line="240" w:lineRule="auto"/>
+        <w:spacing w:after="0" w:line="480" w:lineRule="auto"/>
         <w:rPr>
           <w:rFonts w:ascii="Arial" w:eastAsia="Times New Roman" w:hAnsi="Arial" w:cs="Arial"/>
           <w:b/>
@@ -475,7 +1021,7 @@
           <w:lang w:eastAsia="es-ES_tradnl"/>
           <w14:ligatures w14:val="none"/>
         </w:rPr>
-        <w:t xml:space="preserve">2. </w:t>
+        <w:t>3</w:t>
       </w:r>
       <w:r>
         <w:rPr>
@@ -489,8 +1035,174 @@
           <w:lang w:eastAsia="es-ES_tradnl"/>
           <w14:ligatures w14:val="none"/>
         </w:rPr>
-        <w:t>Quins mètodes s'han d'utilitzar per enviar i rebre la informació</w:t>
-      </w:r>
+        <w:t xml:space="preserve">. </w:t>
+      </w:r>
+      <w:proofErr w:type="spellStart"/>
+      <w:r>
+        <w:rPr>
+          <w:rFonts w:ascii="Arial" w:eastAsia="Times New Roman" w:hAnsi="Arial" w:cs="Arial"/>
+          <w:b/>
+          <w:bCs/>
+          <w:color w:val="002060"/>
+          <w:kern w:val="0"/>
+          <w:sz w:val="23"/>
+          <w:szCs w:val="23"/>
+          <w:lang w:eastAsia="es-ES_tradnl"/>
+          <w14:ligatures w14:val="none"/>
+        </w:rPr>
+        <w:t>Quins</w:t>
+      </w:r>
+      <w:proofErr w:type="spellEnd"/>
+      <w:r>
+        <w:rPr>
+          <w:rFonts w:ascii="Arial" w:eastAsia="Times New Roman" w:hAnsi="Arial" w:cs="Arial"/>
+          <w:b/>
+          <w:bCs/>
+          <w:color w:val="002060"/>
+          <w:kern w:val="0"/>
+          <w:sz w:val="23"/>
+          <w:szCs w:val="23"/>
+          <w:lang w:eastAsia="es-ES_tradnl"/>
+          <w14:ligatures w14:val="none"/>
+        </w:rPr>
+        <w:t xml:space="preserve"> </w:t>
+      </w:r>
+      <w:proofErr w:type="spellStart"/>
+      <w:r>
+        <w:rPr>
+          <w:rFonts w:ascii="Arial" w:eastAsia="Times New Roman" w:hAnsi="Arial" w:cs="Arial"/>
+          <w:b/>
+          <w:bCs/>
+          <w:color w:val="002060"/>
+          <w:kern w:val="0"/>
+          <w:sz w:val="23"/>
+          <w:szCs w:val="23"/>
+          <w:lang w:eastAsia="es-ES_tradnl"/>
+          <w14:ligatures w14:val="none"/>
+        </w:rPr>
+        <w:t>mètodes</w:t>
+      </w:r>
+      <w:proofErr w:type="spellEnd"/>
+      <w:r>
+        <w:rPr>
+          <w:rFonts w:ascii="Arial" w:eastAsia="Times New Roman" w:hAnsi="Arial" w:cs="Arial"/>
+          <w:b/>
+          <w:bCs/>
+          <w:color w:val="002060"/>
+          <w:kern w:val="0"/>
+          <w:sz w:val="23"/>
+          <w:szCs w:val="23"/>
+          <w:lang w:eastAsia="es-ES_tradnl"/>
+          <w14:ligatures w14:val="none"/>
+        </w:rPr>
+        <w:t xml:space="preserve"> </w:t>
+      </w:r>
+      <w:proofErr w:type="spellStart"/>
+      <w:r>
+        <w:rPr>
+          <w:rFonts w:ascii="Arial" w:eastAsia="Times New Roman" w:hAnsi="Arial" w:cs="Arial"/>
+          <w:b/>
+          <w:bCs/>
+          <w:color w:val="002060"/>
+          <w:kern w:val="0"/>
+          <w:sz w:val="23"/>
+          <w:szCs w:val="23"/>
+          <w:lang w:eastAsia="es-ES_tradnl"/>
+          <w14:ligatures w14:val="none"/>
+        </w:rPr>
+        <w:t>s'han</w:t>
+      </w:r>
+      <w:proofErr w:type="spellEnd"/>
+      <w:r>
+        <w:rPr>
+          <w:rFonts w:ascii="Arial" w:eastAsia="Times New Roman" w:hAnsi="Arial" w:cs="Arial"/>
+          <w:b/>
+          <w:bCs/>
+          <w:color w:val="002060"/>
+          <w:kern w:val="0"/>
+          <w:sz w:val="23"/>
+          <w:szCs w:val="23"/>
+          <w:lang w:eastAsia="es-ES_tradnl"/>
+          <w14:ligatures w14:val="none"/>
+        </w:rPr>
+        <w:t xml:space="preserve"> </w:t>
+      </w:r>
+      <w:proofErr w:type="spellStart"/>
+      <w:r>
+        <w:rPr>
+          <w:rFonts w:ascii="Arial" w:eastAsia="Times New Roman" w:hAnsi="Arial" w:cs="Arial"/>
+          <w:b/>
+          <w:bCs/>
+          <w:color w:val="002060"/>
+          <w:kern w:val="0"/>
+          <w:sz w:val="23"/>
+          <w:szCs w:val="23"/>
+          <w:lang w:eastAsia="es-ES_tradnl"/>
+          <w14:ligatures w14:val="none"/>
+        </w:rPr>
+        <w:t>d'utilitzar</w:t>
+      </w:r>
+      <w:proofErr w:type="spellEnd"/>
+      <w:r>
+        <w:rPr>
+          <w:rFonts w:ascii="Arial" w:eastAsia="Times New Roman" w:hAnsi="Arial" w:cs="Arial"/>
+          <w:b/>
+          <w:bCs/>
+          <w:color w:val="002060"/>
+          <w:kern w:val="0"/>
+          <w:sz w:val="23"/>
+          <w:szCs w:val="23"/>
+          <w:lang w:eastAsia="es-ES_tradnl"/>
+          <w14:ligatures w14:val="none"/>
+        </w:rPr>
+        <w:t xml:space="preserve"> per enviar i </w:t>
+      </w:r>
+      <w:proofErr w:type="spellStart"/>
+      <w:r>
+        <w:rPr>
+          <w:rFonts w:ascii="Arial" w:eastAsia="Times New Roman" w:hAnsi="Arial" w:cs="Arial"/>
+          <w:b/>
+          <w:bCs/>
+          <w:color w:val="002060"/>
+          <w:kern w:val="0"/>
+          <w:sz w:val="23"/>
+          <w:szCs w:val="23"/>
+          <w:lang w:eastAsia="es-ES_tradnl"/>
+          <w14:ligatures w14:val="none"/>
+        </w:rPr>
+        <w:t>rebre</w:t>
+      </w:r>
+      <w:proofErr w:type="spellEnd"/>
+      <w:r>
+        <w:rPr>
+          <w:rFonts w:ascii="Arial" w:eastAsia="Times New Roman" w:hAnsi="Arial" w:cs="Arial"/>
+          <w:b/>
+          <w:bCs/>
+          <w:color w:val="002060"/>
+          <w:kern w:val="0"/>
+          <w:sz w:val="23"/>
+          <w:szCs w:val="23"/>
+          <w:lang w:eastAsia="es-ES_tradnl"/>
+          <w14:ligatures w14:val="none"/>
+        </w:rPr>
+        <w:t xml:space="preserve"> la </w:t>
+      </w:r>
+      <w:proofErr w:type="spellStart"/>
+      <w:r>
+        <w:rPr>
+          <w:rFonts w:ascii="Arial" w:eastAsia="Times New Roman" w:hAnsi="Arial" w:cs="Arial"/>
+          <w:b/>
+          <w:bCs/>
+          <w:color w:val="002060"/>
+          <w:kern w:val="0"/>
+          <w:sz w:val="23"/>
+          <w:szCs w:val="23"/>
+          <w:lang w:eastAsia="es-ES_tradnl"/>
+          <w14:ligatures w14:val="none"/>
+        </w:rPr>
+        <w:t>informació</w:t>
+      </w:r>
+      <w:proofErr w:type="spellEnd"/>
     </w:p>
     <w:p>
       <w:pPr>
@@ -550,6 +1262,8 @@
         </w:rPr>
         <w:t xml:space="preserve">Para sincronizar nombres de jugadores: </w:t>
       </w:r>
+      <w:proofErr w:type="spellStart"/>
+      <w:proofErr w:type="gramStart"/>
       <w:r>
         <w:rPr>
           <w:rFonts w:ascii="Arial" w:eastAsia="Times New Roman" w:hAnsi="Arial" w:cs="Arial"/>
@@ -562,8 +1276,114 @@
           <w:lang w:eastAsia="es-ES_tradnl"/>
           <w14:ligatures w14:val="none"/>
         </w:rPr>
-        <w:t>view.RPC("SetPlayerName", RpcTarget.AllBuffered, PhotonNetwork.NickName</w:t>
-      </w:r>
+        <w:t>view.RPC</w:t>
+      </w:r>
+      <w:proofErr w:type="spellEnd"/>
+      <w:r>
+        <w:rPr>
+          <w:rFonts w:ascii="Arial" w:eastAsia="Times New Roman" w:hAnsi="Arial" w:cs="Arial"/>
+          <w:b/>
+          <w:bCs/>
+          <w:color w:val="373A3C"/>
+          <w:kern w:val="0"/>
+          <w:sz w:val="23"/>
+          <w:szCs w:val="23"/>
+          <w:lang w:eastAsia="es-ES_tradnl"/>
+          <w14:ligatures w14:val="none"/>
+        </w:rPr>
+        <w:t>(</w:t>
+      </w:r>
+      <w:proofErr w:type="gramEnd"/>
+      <w:r>
+        <w:rPr>
+          <w:rFonts w:ascii="Arial" w:eastAsia="Times New Roman" w:hAnsi="Arial" w:cs="Arial"/>
+          <w:b/>
+          <w:bCs/>
+          <w:color w:val="373A3C"/>
+          <w:kern w:val="0"/>
+          <w:sz w:val="23"/>
+          <w:szCs w:val="23"/>
+          <w:lang w:eastAsia="es-ES_tradnl"/>
+          <w14:ligatures w14:val="none"/>
+        </w:rPr>
+        <w:t>"</w:t>
+      </w:r>
+      <w:proofErr w:type="spellStart"/>
+      <w:r>
+        <w:rPr>
+          <w:rFonts w:ascii="Arial" w:eastAsia="Times New Roman" w:hAnsi="Arial" w:cs="Arial"/>
+          <w:b/>
+          <w:bCs/>
+          <w:color w:val="373A3C"/>
+          <w:kern w:val="0"/>
+          <w:sz w:val="23"/>
+          <w:szCs w:val="23"/>
+          <w:lang w:eastAsia="es-ES_tradnl"/>
+          <w14:ligatures w14:val="none"/>
+        </w:rPr>
+        <w:t>SetPlayerName</w:t>
+      </w:r>
+      <w:proofErr w:type="spellEnd"/>
+      <w:r>
+        <w:rPr>
+          <w:rFonts w:ascii="Arial" w:eastAsia="Times New Roman" w:hAnsi="Arial" w:cs="Arial"/>
+          <w:b/>
+          <w:bCs/>
+          <w:color w:val="373A3C"/>
+          <w:kern w:val="0"/>
+          <w:sz w:val="23"/>
+          <w:szCs w:val="23"/>
+          <w:lang w:eastAsia="es-ES_tradnl"/>
+          <w14:ligatures w14:val="none"/>
+        </w:rPr>
+        <w:t xml:space="preserve">", </w:t>
+      </w:r>
+      <w:proofErr w:type="spellStart"/>
+      <w:r>
+        <w:rPr>
+          <w:rFonts w:ascii="Arial" w:eastAsia="Times New Roman" w:hAnsi="Arial" w:cs="Arial"/>
+          <w:b/>
+          <w:bCs/>
+          <w:color w:val="373A3C"/>
+          <w:kern w:val="0"/>
+          <w:sz w:val="23"/>
+          <w:szCs w:val="23"/>
+          <w:lang w:eastAsia="es-ES_tradnl"/>
+          <w14:ligatures w14:val="none"/>
+        </w:rPr>
+        <w:t>RpcTarget.AllBuffered</w:t>
+      </w:r>
+      <w:proofErr w:type="spellEnd"/>
+      <w:r>
+        <w:rPr>
+          <w:rFonts w:ascii="Arial" w:eastAsia="Times New Roman" w:hAnsi="Arial" w:cs="Arial"/>
+          <w:b/>
+          <w:bCs/>
+          <w:color w:val="373A3C"/>
+          <w:kern w:val="0"/>
+          <w:sz w:val="23"/>
+          <w:szCs w:val="23"/>
+          <w:lang w:eastAsia="es-ES_tradnl"/>
+          <w14:ligatures w14:val="none"/>
+        </w:rPr>
+        <w:t xml:space="preserve">, </w:t>
+      </w:r>
+      <w:proofErr w:type="spellStart"/>
+      <w:r>
+        <w:rPr>
+          <w:rFonts w:ascii="Arial" w:eastAsia="Times New Roman" w:hAnsi="Arial" w:cs="Arial"/>
+          <w:b/>
+          <w:bCs/>
+          <w:color w:val="373A3C"/>
+          <w:kern w:val="0"/>
+          <w:sz w:val="23"/>
+          <w:szCs w:val="23"/>
+          <w:lang w:eastAsia="es-ES_tradnl"/>
+          <w14:ligatures w14:val="none"/>
+        </w:rPr>
+        <w:t>PhotonNetwork.NickName</w:t>
+      </w:r>
+      <w:proofErr w:type="spellEnd"/>
       <w:r>
         <w:rPr>
           <w:rFonts w:ascii="Arial" w:eastAsia="Times New Roman" w:hAnsi="Arial" w:cs="Arial"/>
@@ -626,6 +1446,8 @@
         </w:rPr>
         <w:t xml:space="preserve">Para actualizar la UI de monedas:  </w:t>
       </w:r>
+      <w:proofErr w:type="spellStart"/>
+      <w:proofErr w:type="gramStart"/>
       <w:r>
         <w:rPr>
           <w:rFonts w:ascii="Arial" w:eastAsia="Times New Roman" w:hAnsi="Arial" w:cs="Arial"/>
@@ -638,7 +1460,97 @@
           <w:lang w:eastAsia="es-ES_tradnl"/>
           <w14:ligatures w14:val="none"/>
         </w:rPr>
-        <w:t xml:space="preserve">view.RPC("UpdateCoinUI", RpcTarget.AllBuffered) </w:t>
+        <w:t>view.RPC</w:t>
+      </w:r>
+      <w:proofErr w:type="spellEnd"/>
+      <w:r>
+        <w:rPr>
+          <w:rFonts w:ascii="Arial" w:eastAsia="Times New Roman" w:hAnsi="Arial" w:cs="Arial"/>
+          <w:b/>
+          <w:bCs/>
+          <w:color w:val="373A3C"/>
+          <w:kern w:val="0"/>
+          <w:sz w:val="23"/>
+          <w:szCs w:val="23"/>
+          <w:lang w:eastAsia="es-ES_tradnl"/>
+          <w14:ligatures w14:val="none"/>
+        </w:rPr>
+        <w:t>(</w:t>
+      </w:r>
+      <w:proofErr w:type="gramEnd"/>
+      <w:r>
+        <w:rPr>
+          <w:rFonts w:ascii="Arial" w:eastAsia="Times New Roman" w:hAnsi="Arial" w:cs="Arial"/>
+          <w:b/>
+          <w:bCs/>
+          <w:color w:val="373A3C"/>
+          <w:kern w:val="0"/>
+          <w:sz w:val="23"/>
+          <w:szCs w:val="23"/>
+          <w:lang w:eastAsia="es-ES_tradnl"/>
+          <w14:ligatures w14:val="none"/>
+        </w:rPr>
+        <w:t>"</w:t>
+      </w:r>
+      <w:proofErr w:type="spellStart"/>
+      <w:r>
+        <w:rPr>
+          <w:rFonts w:ascii="Arial" w:eastAsia="Times New Roman" w:hAnsi="Arial" w:cs="Arial"/>
+          <w:b/>
+          <w:bCs/>
+          <w:color w:val="373A3C"/>
+          <w:kern w:val="0"/>
+          <w:sz w:val="23"/>
+          <w:szCs w:val="23"/>
+          <w:lang w:eastAsia="es-ES_tradnl"/>
+          <w14:ligatures w14:val="none"/>
+        </w:rPr>
+        <w:t>UpdateCoinUI</w:t>
+      </w:r>
+      <w:proofErr w:type="spellEnd"/>
+      <w:r>
+        <w:rPr>
+          <w:rFonts w:ascii="Arial" w:eastAsia="Times New Roman" w:hAnsi="Arial" w:cs="Arial"/>
+          <w:b/>
+          <w:bCs/>
+          <w:color w:val="373A3C"/>
+          <w:kern w:val="0"/>
+          <w:sz w:val="23"/>
+          <w:szCs w:val="23"/>
+          <w:lang w:eastAsia="es-ES_tradnl"/>
+          <w14:ligatures w14:val="none"/>
+        </w:rPr>
+        <w:t xml:space="preserve">", </w:t>
+      </w:r>
+      <w:proofErr w:type="spellStart"/>
+      <w:r>
+        <w:rPr>
+          <w:rFonts w:ascii="Arial" w:eastAsia="Times New Roman" w:hAnsi="Arial" w:cs="Arial"/>
+          <w:b/>
+          <w:bCs/>
+          <w:color w:val="373A3C"/>
+          <w:kern w:val="0"/>
+          <w:sz w:val="23"/>
+          <w:szCs w:val="23"/>
+          <w:lang w:eastAsia="es-ES_tradnl"/>
+          <w14:ligatures w14:val="none"/>
+        </w:rPr>
+        <w:t>RpcTarget.AllBuffered</w:t>
+      </w:r>
+      <w:proofErr w:type="spellEnd"/>
+      <w:r>
+        <w:rPr>
+          <w:rFonts w:ascii="Arial" w:eastAsia="Times New Roman" w:hAnsi="Arial" w:cs="Arial"/>
+          <w:b/>
+          <w:bCs/>
+          <w:color w:val="373A3C"/>
+          <w:kern w:val="0"/>
+          <w:sz w:val="23"/>
+          <w:szCs w:val="23"/>
+          <w:lang w:eastAsia="es-ES_tradnl"/>
+          <w14:ligatures w14:val="none"/>
+        </w:rPr>
+        <w:t xml:space="preserve">) </w:t>
       </w:r>
     </w:p>
     <w:p>
@@ -712,6 +1624,7 @@
         </w:rPr>
         <w:t xml:space="preserve"> sincronizado con </w:t>
       </w:r>
+      <w:proofErr w:type="spellStart"/>
       <w:r>
         <w:rPr>
           <w:rFonts w:ascii="Arial" w:eastAsia="Times New Roman" w:hAnsi="Arial" w:cs="Arial"/>
@@ -726,6 +1639,7 @@
         </w:rPr>
         <w:t>PhotonView</w:t>
       </w:r>
+      <w:proofErr w:type="spellEnd"/>
     </w:p>
     <w:p>
       <w:pPr>
@@ -813,7 +1727,159 @@
           <w:lang w:eastAsia="es-ES_tradnl"/>
           <w14:ligatures w14:val="none"/>
         </w:rPr>
-        <w:t>[PunRPC] void SetPlayerName(string name)</w:t>
+        <w:t>[</w:t>
+      </w:r>
+      <w:proofErr w:type="spellStart"/>
+      <w:r>
+        <w:rPr>
+          <w:rFonts w:ascii="Arial" w:eastAsia="Times New Roman" w:hAnsi="Arial" w:cs="Arial"/>
+          <w:b/>
+          <w:bCs/>
+          <w:color w:val="373A3C"/>
+          <w:kern w:val="0"/>
+          <w:sz w:val="23"/>
+          <w:szCs w:val="23"/>
+          <w:lang w:eastAsia="es-ES_tradnl"/>
+          <w14:ligatures w14:val="none"/>
+        </w:rPr>
+        <w:t>PunRPC</w:t>
+      </w:r>
+      <w:proofErr w:type="spellEnd"/>
+      <w:r>
+        <w:rPr>
+          <w:rFonts w:ascii="Arial" w:eastAsia="Times New Roman" w:hAnsi="Arial" w:cs="Arial"/>
+          <w:b/>
+          <w:bCs/>
+          <w:color w:val="373A3C"/>
+          <w:kern w:val="0"/>
+          <w:sz w:val="23"/>
+          <w:szCs w:val="23"/>
+          <w:lang w:eastAsia="es-ES_tradnl"/>
+          <w14:ligatures w14:val="none"/>
+        </w:rPr>
+        <w:t xml:space="preserve">] </w:t>
+      </w:r>
+      <w:proofErr w:type="spellStart"/>
+      <w:r>
+        <w:rPr>
+          <w:rFonts w:ascii="Arial" w:eastAsia="Times New Roman" w:hAnsi="Arial" w:cs="Arial"/>
+          <w:b/>
+          <w:bCs/>
+          <w:color w:val="373A3C"/>
+          <w:kern w:val="0"/>
+          <w:sz w:val="23"/>
+          <w:szCs w:val="23"/>
+          <w:lang w:eastAsia="es-ES_tradnl"/>
+          <w14:ligatures w14:val="none"/>
+        </w:rPr>
+        <w:t>void</w:t>
+      </w:r>
+      <w:proofErr w:type="spellEnd"/>
+      <w:r>
+        <w:rPr>
+          <w:rFonts w:ascii="Arial" w:eastAsia="Times New Roman" w:hAnsi="Arial" w:cs="Arial"/>
+          <w:b/>
+          <w:bCs/>
+          <w:color w:val="373A3C"/>
+          <w:kern w:val="0"/>
+          <w:sz w:val="23"/>
+          <w:szCs w:val="23"/>
+          <w:lang w:eastAsia="es-ES_tradnl"/>
+          <w14:ligatures w14:val="none"/>
+        </w:rPr>
+        <w:t xml:space="preserve"> </w:t>
+      </w:r>
+      <w:proofErr w:type="spellStart"/>
+      <w:proofErr w:type="gramStart"/>
+      <w:r>
+        <w:rPr>
+          <w:rFonts w:ascii="Arial" w:eastAsia="Times New Roman" w:hAnsi="Arial" w:cs="Arial"/>
+          <w:b/>
+          <w:bCs/>
+          <w:color w:val="373A3C"/>
+          <w:kern w:val="0"/>
+          <w:sz w:val="23"/>
+          <w:szCs w:val="23"/>
+          <w:lang w:eastAsia="es-ES_tradnl"/>
+          <w14:ligatures w14:val="none"/>
+        </w:rPr>
+        <w:t>SetPlayerName</w:t>
+      </w:r>
+      <w:proofErr w:type="spellEnd"/>
+      <w:r>
+        <w:rPr>
+          <w:rFonts w:ascii="Arial" w:eastAsia="Times New Roman" w:hAnsi="Arial" w:cs="Arial"/>
+          <w:b/>
+          <w:bCs/>
+          <w:color w:val="373A3C"/>
+          <w:kern w:val="0"/>
+          <w:sz w:val="23"/>
+          <w:szCs w:val="23"/>
+          <w:lang w:eastAsia="es-ES_tradnl"/>
+          <w14:ligatures w14:val="none"/>
+        </w:rPr>
+        <w:t>(</w:t>
+      </w:r>
+      <w:proofErr w:type="spellStart"/>
+      <w:proofErr w:type="gramEnd"/>
+      <w:r>
+        <w:rPr>
+          <w:rFonts w:ascii="Arial" w:eastAsia="Times New Roman" w:hAnsi="Arial" w:cs="Arial"/>
+          <w:b/>
+          <w:bCs/>
+          <w:color w:val="373A3C"/>
+          <w:kern w:val="0"/>
+          <w:sz w:val="23"/>
+          <w:szCs w:val="23"/>
+          <w:lang w:eastAsia="es-ES_tradnl"/>
+          <w14:ligatures w14:val="none"/>
+        </w:rPr>
+        <w:t>string</w:t>
+      </w:r>
+      <w:proofErr w:type="spellEnd"/>
+      <w:r>
+        <w:rPr>
+          <w:rFonts w:ascii="Arial" w:eastAsia="Times New Roman" w:hAnsi="Arial" w:cs="Arial"/>
+          <w:b/>
+          <w:bCs/>
+          <w:color w:val="373A3C"/>
+          <w:kern w:val="0"/>
+          <w:sz w:val="23"/>
+          <w:szCs w:val="23"/>
+          <w:lang w:eastAsia="es-ES_tradnl"/>
+          <w14:ligatures w14:val="none"/>
+        </w:rPr>
+        <w:t xml:space="preserve"> </w:t>
+      </w:r>
+      <w:proofErr w:type="spellStart"/>
+      <w:r>
+        <w:rPr>
+          <w:rFonts w:ascii="Arial" w:eastAsia="Times New Roman" w:hAnsi="Arial" w:cs="Arial"/>
+          <w:b/>
+          <w:bCs/>
+          <w:color w:val="373A3C"/>
+          <w:kern w:val="0"/>
+          <w:sz w:val="23"/>
+          <w:szCs w:val="23"/>
+          <w:lang w:eastAsia="es-ES_tradnl"/>
+          <w14:ligatures w14:val="none"/>
+        </w:rPr>
+        <w:t>name</w:t>
+      </w:r>
+      <w:proofErr w:type="spellEnd"/>
+      <w:r>
+        <w:rPr>
+          <w:rFonts w:ascii="Arial" w:eastAsia="Times New Roman" w:hAnsi="Arial" w:cs="Arial"/>
+          <w:b/>
+          <w:bCs/>
+          <w:color w:val="373A3C"/>
+          <w:kern w:val="0"/>
+          <w:sz w:val="23"/>
+          <w:szCs w:val="23"/>
+          <w:lang w:eastAsia="es-ES_tradnl"/>
+          <w14:ligatures w14:val="none"/>
+        </w:rPr>
+        <w:t>)</w:t>
       </w:r>
     </w:p>
     <w:p>
@@ -877,6 +1943,8 @@
         </w:rPr>
         <w:t xml:space="preserve">Para manejar cuando un jugador se une a una sala:  </w:t>
       </w:r>
+      <w:proofErr w:type="spellStart"/>
+      <w:proofErr w:type="gramStart"/>
       <w:r>
         <w:rPr>
           <w:rFonts w:ascii="Arial" w:eastAsia="Times New Roman" w:hAnsi="Arial" w:cs="Arial"/>
@@ -889,7 +1957,37 @@
           <w:lang w:eastAsia="es-ES_tradnl"/>
           <w14:ligatures w14:val="none"/>
         </w:rPr>
-        <w:t xml:space="preserve">OnJoinedRoom() </w:t>
+        <w:t>OnJoinedRoom</w:t>
+      </w:r>
+      <w:proofErr w:type="spellEnd"/>
+      <w:r>
+        <w:rPr>
+          <w:rFonts w:ascii="Arial" w:eastAsia="Times New Roman" w:hAnsi="Arial" w:cs="Arial"/>
+          <w:b/>
+          <w:bCs/>
+          <w:color w:val="373A3C"/>
+          <w:kern w:val="0"/>
+          <w:sz w:val="23"/>
+          <w:szCs w:val="23"/>
+          <w:lang w:eastAsia="es-ES_tradnl"/>
+          <w14:ligatures w14:val="none"/>
+        </w:rPr>
+        <w:t>(</w:t>
+      </w:r>
+      <w:proofErr w:type="gramEnd"/>
+      <w:r>
+        <w:rPr>
+          <w:rFonts w:ascii="Arial" w:eastAsia="Times New Roman" w:hAnsi="Arial" w:cs="Arial"/>
+          <w:b/>
+          <w:bCs/>
+          <w:color w:val="373A3C"/>
+          <w:kern w:val="0"/>
+          <w:sz w:val="23"/>
+          <w:szCs w:val="23"/>
+          <w:lang w:eastAsia="es-ES_tradnl"/>
+          <w14:ligatures w14:val="none"/>
+        </w:rPr>
+        <w:t xml:space="preserve">) </w:t>
       </w:r>
     </w:p>
     <w:p>
@@ -994,7 +2092,6 @@
     </w:p>
     <w:p>
       <w:pPr>
-        <w:spacing w:after="0" w:line="360" w:lineRule="auto"/>
         <w:rPr>
           <w:rFonts w:ascii="Arial" w:eastAsia="Times New Roman" w:hAnsi="Arial" w:cs="Arial"/>
           <w:color w:val="373A3C"/>
@@ -1015,6 +2112,33 @@
           <w:lang w:eastAsia="es-ES_tradnl"/>
           <w14:ligatures w14:val="none"/>
         </w:rPr>
+        <w:br w:type="page"/>
+      </w:r>
+    </w:p>
+    <w:p>
+      <w:pPr>
+        <w:spacing w:after="0" w:line="360" w:lineRule="auto"/>
+        <w:rPr>
+          <w:rFonts w:ascii="Arial" w:eastAsia="Times New Roman" w:hAnsi="Arial" w:cs="Arial"/>
+          <w:color w:val="373A3C"/>
+          <w:kern w:val="0"/>
+          <w:sz w:val="23"/>
+          <w:szCs w:val="23"/>
+          <w:lang w:eastAsia="es-ES_tradnl"/>
+          <w14:ligatures w14:val="none"/>
+        </w:rPr>
+      </w:pPr>
+      <w:r>
+        <w:rPr>
+          <w:rFonts w:ascii="Arial" w:eastAsia="Times New Roman" w:hAnsi="Arial" w:cs="Arial"/>
+          <w:color w:val="373A3C"/>
+          <w:kern w:val="0"/>
+          <w:sz w:val="23"/>
+          <w:szCs w:val="23"/>
+          <w:lang w:eastAsia="es-ES_tradnl"/>
+          <w14:ligatures w14:val="none"/>
+        </w:rPr>
+        <w:lastRenderedPageBreak/>
         <w:t>Nuestro juego</w:t>
       </w:r>
       <w:r>
@@ -1058,7 +2182,47 @@
           <w:lang w:eastAsia="es-ES_tradnl"/>
           <w14:ligatures w14:val="none"/>
         </w:rPr>
-        <w:t>Los jugadores pueden crear salas (CreateRoom())</w:t>
+        <w:t>Los jugadores pueden crear salas (</w:t>
+      </w:r>
+      <w:proofErr w:type="spellStart"/>
+      <w:proofErr w:type="gramStart"/>
+      <w:r>
+        <w:rPr>
+          <w:rFonts w:ascii="Arial" w:eastAsia="Times New Roman" w:hAnsi="Arial" w:cs="Arial"/>
+          <w:color w:val="373A3C"/>
+          <w:kern w:val="0"/>
+          <w:sz w:val="23"/>
+          <w:szCs w:val="23"/>
+          <w:lang w:eastAsia="es-ES_tradnl"/>
+          <w14:ligatures w14:val="none"/>
+        </w:rPr>
+        <w:t>CreateRoom</w:t>
+      </w:r>
+      <w:proofErr w:type="spellEnd"/>
+      <w:r>
+        <w:rPr>
+          <w:rFonts w:ascii="Arial" w:eastAsia="Times New Roman" w:hAnsi="Arial" w:cs="Arial"/>
+          <w:color w:val="373A3C"/>
+          <w:kern w:val="0"/>
+          <w:sz w:val="23"/>
+          <w:szCs w:val="23"/>
+          <w:lang w:eastAsia="es-ES_tradnl"/>
+          <w14:ligatures w14:val="none"/>
+        </w:rPr>
+        <w:t>(</w:t>
+      </w:r>
+      <w:proofErr w:type="gramEnd"/>
+      <w:r>
+        <w:rPr>
+          <w:rFonts w:ascii="Arial" w:eastAsia="Times New Roman" w:hAnsi="Arial" w:cs="Arial"/>
+          <w:color w:val="373A3C"/>
+          <w:kern w:val="0"/>
+          <w:sz w:val="23"/>
+          <w:szCs w:val="23"/>
+          <w:lang w:eastAsia="es-ES_tradnl"/>
+          <w14:ligatures w14:val="none"/>
+        </w:rPr>
+        <w:t>))</w:t>
       </w:r>
     </w:p>
     <w:p>
@@ -1089,7 +2253,47 @@
           <w:lang w:eastAsia="es-ES_tradnl"/>
           <w14:ligatures w14:val="none"/>
         </w:rPr>
-        <w:t>Los jugadores pueden unirse a salas existentes (JoinRoom())</w:t>
+        <w:t>Los jugadores pueden unirse a salas existentes (</w:t>
+      </w:r>
+      <w:proofErr w:type="spellStart"/>
+      <w:proofErr w:type="gramStart"/>
+      <w:r>
+        <w:rPr>
+          <w:rFonts w:ascii="Arial" w:eastAsia="Times New Roman" w:hAnsi="Arial" w:cs="Arial"/>
+          <w:color w:val="373A3C"/>
+          <w:kern w:val="0"/>
+          <w:sz w:val="23"/>
+          <w:szCs w:val="23"/>
+          <w:lang w:eastAsia="es-ES_tradnl"/>
+          <w14:ligatures w14:val="none"/>
+        </w:rPr>
+        <w:t>JoinRoom</w:t>
+      </w:r>
+      <w:proofErr w:type="spellEnd"/>
+      <w:r>
+        <w:rPr>
+          <w:rFonts w:ascii="Arial" w:eastAsia="Times New Roman" w:hAnsi="Arial" w:cs="Arial"/>
+          <w:color w:val="373A3C"/>
+          <w:kern w:val="0"/>
+          <w:sz w:val="23"/>
+          <w:szCs w:val="23"/>
+          <w:lang w:eastAsia="es-ES_tradnl"/>
+          <w14:ligatures w14:val="none"/>
+        </w:rPr>
+        <w:t>(</w:t>
+      </w:r>
+      <w:proofErr w:type="gramEnd"/>
+      <w:r>
+        <w:rPr>
+          <w:rFonts w:ascii="Arial" w:eastAsia="Times New Roman" w:hAnsi="Arial" w:cs="Arial"/>
+          <w:color w:val="373A3C"/>
+          <w:kern w:val="0"/>
+          <w:sz w:val="23"/>
+          <w:szCs w:val="23"/>
+          <w:lang w:eastAsia="es-ES_tradnl"/>
+          <w14:ligatures w14:val="none"/>
+        </w:rPr>
+        <w:t>))</w:t>
       </w:r>
     </w:p>
     <w:p>
@@ -1120,8 +2324,22 @@
           <w:lang w:eastAsia="es-ES_tradnl"/>
           <w14:ligatures w14:val="none"/>
         </w:rPr>
-        <w:t>Los nombres de los jugadores se guardan en PlayerPrefs</w:t>
-      </w:r>
+        <w:t xml:space="preserve">Los nombres de los jugadores se guardan en </w:t>
+      </w:r>
+      <w:proofErr w:type="spellStart"/>
+      <w:r>
+        <w:rPr>
+          <w:rFonts w:ascii="Arial" w:eastAsia="Times New Roman" w:hAnsi="Arial" w:cs="Arial"/>
+          <w:color w:val="373A3C"/>
+          <w:kern w:val="0"/>
+          <w:sz w:val="23"/>
+          <w:szCs w:val="23"/>
+          <w:lang w:eastAsia="es-ES_tradnl"/>
+          <w14:ligatures w14:val="none"/>
+        </w:rPr>
+        <w:t>PlayerPrefs</w:t>
+      </w:r>
+      <w:proofErr w:type="spellEnd"/>
     </w:p>
     <w:p>
       <w:pPr>
@@ -1159,20 +2377,6 @@
         <w:spacing w:after="100" w:afterAutospacing="1" w:line="240" w:lineRule="auto"/>
         <w:rPr>
           <w:rFonts w:ascii="Arial" w:eastAsia="Times New Roman" w:hAnsi="Arial" w:cs="Arial"/>
-          <w:color w:val="373A3C"/>
-          <w:kern w:val="0"/>
-          <w:sz w:val="23"/>
-          <w:szCs w:val="23"/>
-          <w:lang w:eastAsia="es-ES_tradnl"/>
-          <w14:ligatures w14:val="none"/>
-        </w:rPr>
-      </w:pPr>
-    </w:p>
-    <w:p>
-      <w:pPr>
-        <w:spacing w:after="100" w:afterAutospacing="1" w:line="240" w:lineRule="auto"/>
-        <w:rPr>
-          <w:rFonts w:ascii="Arial" w:eastAsia="Times New Roman" w:hAnsi="Arial" w:cs="Arial"/>
           <w:b/>
           <w:bCs/>
           <w:color w:val="002060"/>
@@ -1186,16 +2390,13 @@
     </w:p>
     <w:p>
       <w:pPr>
-        <w:spacing w:after="100" w:afterAutospacing="1" w:line="240" w:lineRule="auto"/>
+        <w:spacing w:after="0" w:line="480" w:lineRule="auto"/>
         <w:rPr>
           <w:rFonts w:ascii="Arial" w:eastAsia="Times New Roman" w:hAnsi="Arial" w:cs="Arial"/>
           <w:b/>
           <w:bCs/>
           <w:color w:val="002060"/>
           <w:kern w:val="0"/>
-          <w:sz w:val="22"/>
-          <w:szCs w:val="22"/>
-          <w:u w:val="single"/>
           <w:lang w:eastAsia="es-ES_tradnl"/>
           <w14:ligatures w14:val="none"/>
         </w:rPr>
@@ -1207,13 +2408,21 @@
           <w:bCs/>
           <w:color w:val="002060"/>
           <w:kern w:val="0"/>
-          <w:sz w:val="22"/>
-          <w:szCs w:val="22"/>
-          <w:u w:val="single"/>
-          <w:lang w:eastAsia="es-ES_tradnl"/>
-          <w14:ligatures w14:val="none"/>
-        </w:rPr>
-        <w:lastRenderedPageBreak/>
+          <w:lang w:eastAsia="es-ES_tradnl"/>
+          <w14:ligatures w14:val="none"/>
+        </w:rPr>
+        <w:t xml:space="preserve">4. </w:t>
+      </w:r>
+      <w:r>
+        <w:rPr>
+          <w:rFonts w:ascii="Arial" w:eastAsia="Times New Roman" w:hAnsi="Arial" w:cs="Arial"/>
+          <w:b/>
+          <w:bCs/>
+          <w:color w:val="002060"/>
+          <w:kern w:val="0"/>
+          <w:lang w:eastAsia="es-ES_tradnl"/>
+          <w14:ligatures w14:val="none"/>
+        </w:rPr>
         <w:t>Funcionamiento del Juego Multijugador</w:t>
       </w:r>
     </w:p>
@@ -1291,7 +2500,33 @@
           <w:lang w:eastAsia="es-ES_tradnl"/>
           <w14:ligatures w14:val="none"/>
         </w:rPr>
-        <w:t>Cuando un jugador inicia el juego, puede introducir su nombre en un campo de texto (nameInput)</w:t>
+        <w:t>Cuando un jugador inicia el juego, puede introducir su nombre en un campo de texto (</w:t>
+      </w:r>
+      <w:proofErr w:type="spellStart"/>
+      <w:r>
+        <w:rPr>
+          <w:rFonts w:ascii="Arial" w:eastAsia="Times New Roman" w:hAnsi="Arial" w:cs="Arial"/>
+          <w:color w:val="000000" w:themeColor="text1"/>
+          <w:kern w:val="0"/>
+          <w:sz w:val="22"/>
+          <w:szCs w:val="22"/>
+          <w:lang w:eastAsia="es-ES_tradnl"/>
+          <w14:ligatures w14:val="none"/>
+        </w:rPr>
+        <w:t>nameInput</w:t>
+      </w:r>
+      <w:proofErr w:type="spellEnd"/>
+      <w:r>
+        <w:rPr>
+          <w:rFonts w:ascii="Arial" w:eastAsia="Times New Roman" w:hAnsi="Arial" w:cs="Arial"/>
+          <w:color w:val="000000" w:themeColor="text1"/>
+          <w:kern w:val="0"/>
+          <w:sz w:val="22"/>
+          <w:szCs w:val="22"/>
+          <w:lang w:eastAsia="es-ES_tradnl"/>
+          <w14:ligatures w14:val="none"/>
+        </w:rPr>
+        <w:t>)</w:t>
       </w:r>
     </w:p>
     <w:p>
@@ -1323,7 +2558,33 @@
           <w:lang w:eastAsia="es-ES_tradnl"/>
           <w14:ligatures w14:val="none"/>
         </w:rPr>
-        <w:t>Este nombre se guarda en PlayerPrefs para recordarlo en futuras sesiones</w:t>
+        <w:t>Este nombre se guarda en </w:t>
+      </w:r>
+      <w:proofErr w:type="spellStart"/>
+      <w:r>
+        <w:rPr>
+          <w:rFonts w:ascii="Arial" w:eastAsia="Times New Roman" w:hAnsi="Arial" w:cs="Arial"/>
+          <w:color w:val="000000" w:themeColor="text1"/>
+          <w:kern w:val="0"/>
+          <w:sz w:val="22"/>
+          <w:szCs w:val="22"/>
+          <w:lang w:eastAsia="es-ES_tradnl"/>
+          <w14:ligatures w14:val="none"/>
+        </w:rPr>
+        <w:t>PlayerPrefs</w:t>
+      </w:r>
+      <w:proofErr w:type="spellEnd"/>
+      <w:r>
+        <w:rPr>
+          <w:rFonts w:ascii="Arial" w:eastAsia="Times New Roman" w:hAnsi="Arial" w:cs="Arial"/>
+          <w:color w:val="000000" w:themeColor="text1"/>
+          <w:kern w:val="0"/>
+          <w:sz w:val="22"/>
+          <w:szCs w:val="22"/>
+          <w:lang w:eastAsia="es-ES_tradnl"/>
+          <w14:ligatures w14:val="none"/>
+        </w:rPr>
+        <w:t> para recordarlo en futuras sesiones</w:t>
       </w:r>
     </w:p>
     <w:p>
@@ -1355,7 +2616,33 @@
           <w:lang w:eastAsia="es-ES_tradnl"/>
           <w14:ligatures w14:val="none"/>
         </w:rPr>
-        <w:t>El nombre se asigna a PhotonNetwork.NickName para que todos los jugadores lo vean</w:t>
+        <w:t>El nombre se asigna a </w:t>
+      </w:r>
+      <w:proofErr w:type="spellStart"/>
+      <w:r>
+        <w:rPr>
+          <w:rFonts w:ascii="Arial" w:eastAsia="Times New Roman" w:hAnsi="Arial" w:cs="Arial"/>
+          <w:color w:val="000000" w:themeColor="text1"/>
+          <w:kern w:val="0"/>
+          <w:sz w:val="22"/>
+          <w:szCs w:val="22"/>
+          <w:lang w:eastAsia="es-ES_tradnl"/>
+          <w14:ligatures w14:val="none"/>
+        </w:rPr>
+        <w:t>PhotonNetwork.NickName</w:t>
+      </w:r>
+      <w:proofErr w:type="spellEnd"/>
+      <w:r>
+        <w:rPr>
+          <w:rFonts w:ascii="Arial" w:eastAsia="Times New Roman" w:hAnsi="Arial" w:cs="Arial"/>
+          <w:color w:val="000000" w:themeColor="text1"/>
+          <w:kern w:val="0"/>
+          <w:sz w:val="22"/>
+          <w:szCs w:val="22"/>
+          <w:lang w:eastAsia="es-ES_tradnl"/>
+          <w14:ligatures w14:val="none"/>
+        </w:rPr>
+        <w:t> para que todos los jugadores lo vean</w:t>
       </w:r>
     </w:p>
     <w:p>
@@ -1387,7 +2674,33 @@
           <w:lang w:eastAsia="es-ES_tradnl"/>
           <w14:ligatures w14:val="none"/>
         </w:rPr>
-        <w:t>Cuando un jugador se une, su nombre se sincroniza con todos usando SetPlayerName a través de RPC</w:t>
+        <w:t>Cuando un jugador se une, su nombre se sincroniza con todos usando </w:t>
+      </w:r>
+      <w:proofErr w:type="spellStart"/>
+      <w:r>
+        <w:rPr>
+          <w:rFonts w:ascii="Arial" w:eastAsia="Times New Roman" w:hAnsi="Arial" w:cs="Arial"/>
+          <w:color w:val="000000" w:themeColor="text1"/>
+          <w:kern w:val="0"/>
+          <w:sz w:val="22"/>
+          <w:szCs w:val="22"/>
+          <w:lang w:eastAsia="es-ES_tradnl"/>
+          <w14:ligatures w14:val="none"/>
+        </w:rPr>
+        <w:t>SetPlayerName</w:t>
+      </w:r>
+      <w:proofErr w:type="spellEnd"/>
+      <w:r>
+        <w:rPr>
+          <w:rFonts w:ascii="Arial" w:eastAsia="Times New Roman" w:hAnsi="Arial" w:cs="Arial"/>
+          <w:color w:val="000000" w:themeColor="text1"/>
+          <w:kern w:val="0"/>
+          <w:sz w:val="22"/>
+          <w:szCs w:val="22"/>
+          <w:lang w:eastAsia="es-ES_tradnl"/>
+          <w14:ligatures w14:val="none"/>
+        </w:rPr>
+        <w:t> a través de RPC</w:t>
       </w:r>
     </w:p>
     <w:p>
@@ -1479,8 +2792,22 @@
           <w:lang w:eastAsia="es-ES_tradnl"/>
           <w14:ligatures w14:val="none"/>
         </w:rPr>
-        <w:t>Los jugadores pueden crear nuevas salas escribiendo un nombre en createInput</w:t>
-      </w:r>
+        <w:t>Los jugadores pueden crear nuevas salas escribiendo un nombre en </w:t>
+      </w:r>
+      <w:proofErr w:type="spellStart"/>
+      <w:r>
+        <w:rPr>
+          <w:rFonts w:ascii="Arial" w:eastAsia="Times New Roman" w:hAnsi="Arial" w:cs="Arial"/>
+          <w:color w:val="000000" w:themeColor="text1"/>
+          <w:kern w:val="0"/>
+          <w:sz w:val="22"/>
+          <w:szCs w:val="22"/>
+          <w:lang w:eastAsia="es-ES_tradnl"/>
+          <w14:ligatures w14:val="none"/>
+        </w:rPr>
+        <w:t>createInput</w:t>
+      </w:r>
+      <w:proofErr w:type="spellEnd"/>
     </w:p>
     <w:p>
       <w:pPr>
@@ -1510,8 +2837,22 @@
           <w:lang w:eastAsia="es-ES_tradnl"/>
           <w14:ligatures w14:val="none"/>
         </w:rPr>
-        <w:t>También pueden unirse a salas existentes escribiendo el nombre en joinInput</w:t>
-      </w:r>
+        <w:t>También pueden unirse a salas existentes escribiendo el nombre en </w:t>
+      </w:r>
+      <w:proofErr w:type="spellStart"/>
+      <w:r>
+        <w:rPr>
+          <w:rFonts w:ascii="Arial" w:eastAsia="Times New Roman" w:hAnsi="Arial" w:cs="Arial"/>
+          <w:color w:val="000000" w:themeColor="text1"/>
+          <w:kern w:val="0"/>
+          <w:sz w:val="22"/>
+          <w:szCs w:val="22"/>
+          <w:lang w:eastAsia="es-ES_tradnl"/>
+          <w14:ligatures w14:val="none"/>
+        </w:rPr>
+        <w:t>joinInput</w:t>
+      </w:r>
+      <w:proofErr w:type="spellEnd"/>
     </w:p>
     <w:p>
       <w:pPr>
@@ -1541,7 +2882,33 @@
           <w:lang w:eastAsia="es-ES_tradnl"/>
           <w14:ligatures w14:val="none"/>
         </w:rPr>
-        <w:t>Cuando un jugador se une a una sala, automáticamente se carga la escena del juego (SampleScene)</w:t>
+        <w:t>Cuando un jugador se une a una sala, automáticamente se carga la escena del juego (</w:t>
+      </w:r>
+      <w:proofErr w:type="spellStart"/>
+      <w:r>
+        <w:rPr>
+          <w:rFonts w:ascii="Arial" w:eastAsia="Times New Roman" w:hAnsi="Arial" w:cs="Arial"/>
+          <w:color w:val="000000" w:themeColor="text1"/>
+          <w:kern w:val="0"/>
+          <w:sz w:val="22"/>
+          <w:szCs w:val="22"/>
+          <w:lang w:eastAsia="es-ES_tradnl"/>
+          <w14:ligatures w14:val="none"/>
+        </w:rPr>
+        <w:t>SampleScene</w:t>
+      </w:r>
+      <w:proofErr w:type="spellEnd"/>
+      <w:r>
+        <w:rPr>
+          <w:rFonts w:ascii="Arial" w:eastAsia="Times New Roman" w:hAnsi="Arial" w:cs="Arial"/>
+          <w:color w:val="000000" w:themeColor="text1"/>
+          <w:kern w:val="0"/>
+          <w:sz w:val="22"/>
+          <w:szCs w:val="22"/>
+          <w:lang w:eastAsia="es-ES_tradnl"/>
+          <w14:ligatures w14:val="none"/>
+        </w:rPr>
+        <w:t>)</w:t>
       </w:r>
     </w:p>
     <w:p>
@@ -1725,7 +3092,35 @@
           <w:lang w:eastAsia="es-ES_tradnl"/>
           <w14:ligatures w14:val="none"/>
         </w:rPr>
-        <w:t>Solo el jugador local puede controlar su personaje (verificado con view.IsMine)</w:t>
+        <w:t>Solo el jugador local puede controlar su personaje (verificado con </w:t>
+      </w:r>
+      <w:proofErr w:type="spellStart"/>
+      <w:proofErr w:type="gramStart"/>
+      <w:r>
+        <w:rPr>
+          <w:rFonts w:ascii="Arial" w:eastAsia="Times New Roman" w:hAnsi="Arial" w:cs="Arial"/>
+          <w:color w:val="000000" w:themeColor="text1"/>
+          <w:kern w:val="0"/>
+          <w:sz w:val="22"/>
+          <w:szCs w:val="22"/>
+          <w:lang w:eastAsia="es-ES_tradnl"/>
+          <w14:ligatures w14:val="none"/>
+        </w:rPr>
+        <w:t>view.IsMine</w:t>
+      </w:r>
+      <w:proofErr w:type="spellEnd"/>
+      <w:proofErr w:type="gramEnd"/>
+      <w:r>
+        <w:rPr>
+          <w:rFonts w:ascii="Arial" w:eastAsia="Times New Roman" w:hAnsi="Arial" w:cs="Arial"/>
+          <w:color w:val="000000" w:themeColor="text1"/>
+          <w:kern w:val="0"/>
+          <w:sz w:val="22"/>
+          <w:szCs w:val="22"/>
+          <w:lang w:eastAsia="es-ES_tradnl"/>
+          <w14:ligatures w14:val="none"/>
+        </w:rPr>
+        <w:t>)</w:t>
       </w:r>
     </w:p>
     <w:p>
@@ -1756,8 +3151,22 @@
           <w:lang w:eastAsia="es-ES_tradnl"/>
           <w14:ligatures w14:val="none"/>
         </w:rPr>
-        <w:t>El movimiento se sincroniza automáticamente con otros jugadores a través de PhotonView</w:t>
-      </w:r>
+        <w:t>El movimiento se sincroniza automáticamente con otros jugadores a través de </w:t>
+      </w:r>
+      <w:proofErr w:type="spellStart"/>
+      <w:r>
+        <w:rPr>
+          <w:rFonts w:ascii="Arial" w:eastAsia="Times New Roman" w:hAnsi="Arial" w:cs="Arial"/>
+          <w:color w:val="000000" w:themeColor="text1"/>
+          <w:kern w:val="0"/>
+          <w:sz w:val="22"/>
+          <w:szCs w:val="22"/>
+          <w:lang w:eastAsia="es-ES_tradnl"/>
+          <w14:ligatures w14:val="none"/>
+        </w:rPr>
+        <w:t>PhotonView</w:t>
+      </w:r>
+      <w:proofErr w:type="spellEnd"/>
     </w:p>
     <w:p>
       <w:pPr>
@@ -1878,7 +3287,33 @@
           <w:lang w:eastAsia="es-ES_tradnl"/>
           <w14:ligatures w14:val="none"/>
         </w:rPr>
-        <w:t>La cámara solo se activa para el jugador local (playerCamera.SetActive(true))</w:t>
+        <w:t>La cámara solo se activa para el jugador local (</w:t>
+      </w:r>
+      <w:proofErr w:type="spellStart"/>
+      <w:r>
+        <w:rPr>
+          <w:rFonts w:ascii="Arial" w:eastAsia="Times New Roman" w:hAnsi="Arial" w:cs="Arial"/>
+          <w:color w:val="000000" w:themeColor="text1"/>
+          <w:kern w:val="0"/>
+          <w:sz w:val="22"/>
+          <w:szCs w:val="22"/>
+          <w:lang w:eastAsia="es-ES_tradnl"/>
+          <w14:ligatures w14:val="none"/>
+        </w:rPr>
+        <w:t>playerCamera.SetActive</w:t>
+      </w:r>
+      <w:proofErr w:type="spellEnd"/>
+      <w:r>
+        <w:rPr>
+          <w:rFonts w:ascii="Arial" w:eastAsia="Times New Roman" w:hAnsi="Arial" w:cs="Arial"/>
+          <w:color w:val="000000" w:themeColor="text1"/>
+          <w:kern w:val="0"/>
+          <w:sz w:val="22"/>
+          <w:szCs w:val="22"/>
+          <w:lang w:eastAsia="es-ES_tradnl"/>
+          <w14:ligatures w14:val="none"/>
+        </w:rPr>
+        <w:t>(true))</w:t>
       </w:r>
     </w:p>
     <w:p>
@@ -2031,7 +3466,33 @@
           <w:lang w:eastAsia="es-ES_tradnl"/>
           <w14:ligatures w14:val="none"/>
         </w:rPr>
-        <w:t>Los jugadores pueden recoger monedas que tienen el tag "Coin"</w:t>
+        <w:t>Los jugadores pueden recoger monedas que tienen el tag "</w:t>
+      </w:r>
+      <w:proofErr w:type="spellStart"/>
+      <w:r>
+        <w:rPr>
+          <w:rFonts w:ascii="Arial" w:eastAsia="Times New Roman" w:hAnsi="Arial" w:cs="Arial"/>
+          <w:color w:val="000000" w:themeColor="text1"/>
+          <w:kern w:val="0"/>
+          <w:sz w:val="22"/>
+          <w:szCs w:val="22"/>
+          <w:lang w:eastAsia="es-ES_tradnl"/>
+          <w14:ligatures w14:val="none"/>
+        </w:rPr>
+        <w:t>Coin</w:t>
+      </w:r>
+      <w:proofErr w:type="spellEnd"/>
+      <w:r>
+        <w:rPr>
+          <w:rFonts w:ascii="Arial" w:eastAsia="Times New Roman" w:hAnsi="Arial" w:cs="Arial"/>
+          <w:color w:val="000000" w:themeColor="text1"/>
+          <w:kern w:val="0"/>
+          <w:sz w:val="22"/>
+          <w:szCs w:val="22"/>
+          <w:lang w:eastAsia="es-ES_tradnl"/>
+          <w14:ligatures w14:val="none"/>
+        </w:rPr>
+        <w:t>"</w:t>
       </w:r>
     </w:p>
     <w:p>
@@ -2062,7 +3523,33 @@
           <w:lang w:eastAsia="es-ES_tradnl"/>
           <w14:ligatures w14:val="none"/>
         </w:rPr>
-        <w:t>Cuando un jugador toca una moneda, su contador (coins) aumenta</w:t>
+        <w:t>Cuando un jugador toca una moneda, su contador (</w:t>
+      </w:r>
+      <w:proofErr w:type="spellStart"/>
+      <w:r>
+        <w:rPr>
+          <w:rFonts w:ascii="Arial" w:eastAsia="Times New Roman" w:hAnsi="Arial" w:cs="Arial"/>
+          <w:color w:val="000000" w:themeColor="text1"/>
+          <w:kern w:val="0"/>
+          <w:sz w:val="22"/>
+          <w:szCs w:val="22"/>
+          <w:lang w:eastAsia="es-ES_tradnl"/>
+          <w14:ligatures w14:val="none"/>
+        </w:rPr>
+        <w:t>coins</w:t>
+      </w:r>
+      <w:proofErr w:type="spellEnd"/>
+      <w:r>
+        <w:rPr>
+          <w:rFonts w:ascii="Arial" w:eastAsia="Times New Roman" w:hAnsi="Arial" w:cs="Arial"/>
+          <w:color w:val="000000" w:themeColor="text1"/>
+          <w:kern w:val="0"/>
+          <w:sz w:val="22"/>
+          <w:szCs w:val="22"/>
+          <w:lang w:eastAsia="es-ES_tradnl"/>
+          <w14:ligatures w14:val="none"/>
+        </w:rPr>
+        <w:t>) aumenta</w:t>
       </w:r>
     </w:p>
     <w:p>
@@ -2144,6 +3631,50 @@
     </w:p>
     <w:p>
       <w:pPr>
+        <w:pStyle w:val="Prrafodelista"/>
+        <w:spacing w:before="30" w:after="30" w:line="240" w:lineRule="auto"/>
+        <w:rPr>
+          <w:rFonts w:ascii="Arial" w:eastAsia="Times New Roman" w:hAnsi="Arial" w:cs="Arial"/>
+          <w:color w:val="000000" w:themeColor="text1"/>
+          <w:kern w:val="0"/>
+          <w:sz w:val="22"/>
+          <w:szCs w:val="22"/>
+          <w:lang w:eastAsia="es-ES_tradnl"/>
+          <w14:ligatures w14:val="none"/>
+        </w:rPr>
+      </w:pPr>
+    </w:p>
+    <w:p>
+      <w:pPr>
+        <w:rPr>
+          <w:rFonts w:ascii="Arial" w:eastAsia="Times New Roman" w:hAnsi="Arial" w:cs="Arial"/>
+          <w:b/>
+          <w:bCs/>
+          <w:color w:val="000000" w:themeColor="text1"/>
+          <w:kern w:val="0"/>
+          <w:sz w:val="22"/>
+          <w:szCs w:val="22"/>
+          <w:lang w:eastAsia="es-ES_tradnl"/>
+          <w14:ligatures w14:val="none"/>
+        </w:rPr>
+      </w:pPr>
+      <w:r>
+        <w:rPr>
+          <w:rFonts w:ascii="Arial" w:eastAsia="Times New Roman" w:hAnsi="Arial" w:cs="Arial"/>
+          <w:b/>
+          <w:bCs/>
+          <w:color w:val="000000" w:themeColor="text1"/>
+          <w:kern w:val="0"/>
+          <w:sz w:val="22"/>
+          <w:szCs w:val="22"/>
+          <w:lang w:eastAsia="es-ES_tradnl"/>
+          <w14:ligatures w14:val="none"/>
+        </w:rPr>
+        <w:br w:type="page"/>
+      </w:r>
+    </w:p>
+    <w:p>
+      <w:pPr>
         <w:numPr>
           <w:ilvl w:val="0"/>
           <w:numId w:val="30"/>
@@ -2172,6 +3703,7 @@
           <w:lang w:eastAsia="es-ES_tradnl"/>
           <w14:ligatures w14:val="none"/>
         </w:rPr>
+        <w:lastRenderedPageBreak/>
         <w:t>Sistema de Sincronización</w:t>
       </w:r>
       <w:r>
@@ -2215,7 +3747,33 @@
           <w:lang w:eastAsia="es-ES_tradnl"/>
           <w14:ligatures w14:val="none"/>
         </w:rPr>
-        <w:t>Se usa PhotonView para mantener sincronizados los objetos importantes</w:t>
+        <w:t>Se usa </w:t>
+      </w:r>
+      <w:proofErr w:type="spellStart"/>
+      <w:r>
+        <w:rPr>
+          <w:rFonts w:ascii="Arial" w:eastAsia="Times New Roman" w:hAnsi="Arial" w:cs="Arial"/>
+          <w:color w:val="000000" w:themeColor="text1"/>
+          <w:kern w:val="0"/>
+          <w:sz w:val="22"/>
+          <w:szCs w:val="22"/>
+          <w:lang w:eastAsia="es-ES_tradnl"/>
+          <w14:ligatures w14:val="none"/>
+        </w:rPr>
+        <w:t>PhotonView</w:t>
+      </w:r>
+      <w:proofErr w:type="spellEnd"/>
+      <w:r>
+        <w:rPr>
+          <w:rFonts w:ascii="Arial" w:eastAsia="Times New Roman" w:hAnsi="Arial" w:cs="Arial"/>
+          <w:color w:val="000000" w:themeColor="text1"/>
+          <w:kern w:val="0"/>
+          <w:sz w:val="22"/>
+          <w:szCs w:val="22"/>
+          <w:lang w:eastAsia="es-ES_tradnl"/>
+          <w14:ligatures w14:val="none"/>
+        </w:rPr>
+        <w:t> para mantener sincronizados los objetos importantes</w:t>
       </w:r>
     </w:p>
     <w:p>
@@ -2246,7 +3804,33 @@
           <w:lang w:eastAsia="es-ES_tradnl"/>
           <w14:ligatures w14:val="none"/>
         </w:rPr>
-        <w:t>Los RPCs se usan para eventos específicos como actualizar nombres o monedas</w:t>
+        <w:t xml:space="preserve">Los </w:t>
+      </w:r>
+      <w:proofErr w:type="spellStart"/>
+      <w:r>
+        <w:rPr>
+          <w:rFonts w:ascii="Arial" w:eastAsia="Times New Roman" w:hAnsi="Arial" w:cs="Arial"/>
+          <w:color w:val="000000" w:themeColor="text1"/>
+          <w:kern w:val="0"/>
+          <w:sz w:val="22"/>
+          <w:szCs w:val="22"/>
+          <w:lang w:eastAsia="es-ES_tradnl"/>
+          <w14:ligatures w14:val="none"/>
+        </w:rPr>
+        <w:t>RPCs</w:t>
+      </w:r>
+      <w:proofErr w:type="spellEnd"/>
+      <w:r>
+        <w:rPr>
+          <w:rFonts w:ascii="Arial" w:eastAsia="Times New Roman" w:hAnsi="Arial" w:cs="Arial"/>
+          <w:color w:val="000000" w:themeColor="text1"/>
+          <w:kern w:val="0"/>
+          <w:sz w:val="22"/>
+          <w:szCs w:val="22"/>
+          <w:lang w:eastAsia="es-ES_tradnl"/>
+          <w14:ligatures w14:val="none"/>
+        </w:rPr>
+        <w:t xml:space="preserve"> se usan para eventos específicos como actualizar nombres o monedas</w:t>
       </w:r>
     </w:p>
     <w:p>
@@ -2308,7 +3892,35 @@
           <w:lang w:eastAsia="es-ES_tradnl"/>
           <w14:ligatures w14:val="none"/>
         </w:rPr>
-        <w:t>Se verifica constantemente view.IsMine para asegurar que cada jugador solo controla su personaje</w:t>
+        <w:t>Se verifica constantemente </w:t>
+      </w:r>
+      <w:proofErr w:type="spellStart"/>
+      <w:proofErr w:type="gramStart"/>
+      <w:r>
+        <w:rPr>
+          <w:rFonts w:ascii="Arial" w:eastAsia="Times New Roman" w:hAnsi="Arial" w:cs="Arial"/>
+          <w:color w:val="000000" w:themeColor="text1"/>
+          <w:kern w:val="0"/>
+          <w:sz w:val="22"/>
+          <w:szCs w:val="22"/>
+          <w:lang w:eastAsia="es-ES_tradnl"/>
+          <w14:ligatures w14:val="none"/>
+        </w:rPr>
+        <w:t>view.IsMine</w:t>
+      </w:r>
+      <w:proofErr w:type="spellEnd"/>
+      <w:proofErr w:type="gramEnd"/>
+      <w:r>
+        <w:rPr>
+          <w:rFonts w:ascii="Arial" w:eastAsia="Times New Roman" w:hAnsi="Arial" w:cs="Arial"/>
+          <w:color w:val="000000" w:themeColor="text1"/>
+          <w:kern w:val="0"/>
+          <w:sz w:val="22"/>
+          <w:szCs w:val="22"/>
+          <w:lang w:eastAsia="es-ES_tradnl"/>
+          <w14:ligatures w14:val="none"/>
+        </w:rPr>
+        <w:t> para asegurar que cada jugador solo controla su personaje</w:t>
       </w:r>
     </w:p>
     <w:p>
@@ -2538,7 +4150,6 @@
           <w:lang w:eastAsia="es-ES_tradnl"/>
           <w14:ligatures w14:val="none"/>
         </w:rPr>
-        <w:lastRenderedPageBreak/>
         <w:t>El jugador puede moverse y recoger monedas</w:t>
       </w:r>
     </w:p>
@@ -2726,8 +4337,24 @@
           <w:lang w:eastAsia="es-ES_tradnl"/>
           <w14:ligatures w14:val="none"/>
         </w:rPr>
-        <w:t>Las acciones importantes se verifican con view.IsMine</w:t>
-      </w:r>
+        <w:t>Las acciones importantes se verifican con </w:t>
+      </w:r>
+      <w:proofErr w:type="spellStart"/>
+      <w:proofErr w:type="gramStart"/>
+      <w:r>
+        <w:rPr>
+          <w:rFonts w:ascii="Arial" w:eastAsia="Times New Roman" w:hAnsi="Arial" w:cs="Arial"/>
+          <w:color w:val="000000" w:themeColor="text1"/>
+          <w:kern w:val="0"/>
+          <w:sz w:val="22"/>
+          <w:szCs w:val="22"/>
+          <w:lang w:eastAsia="es-ES_tradnl"/>
+          <w14:ligatures w14:val="none"/>
+        </w:rPr>
+        <w:t>view.IsMine</w:t>
+      </w:r>
+      <w:proofErr w:type="spellEnd"/>
+      <w:proofErr w:type="gramEnd"/>
     </w:p>
     <w:p>
       <w:pPr>
@@ -2757,8 +4384,22 @@
           <w:lang w:eastAsia="es-ES_tradnl"/>
           <w14:ligatures w14:val="none"/>
         </w:rPr>
-        <w:t>Los datos se sincronizan de manera segura a través de Photon</w:t>
-      </w:r>
+        <w:t xml:space="preserve">Los datos se sincronizan de manera segura a través de </w:t>
+      </w:r>
+      <w:proofErr w:type="spellStart"/>
+      <w:r>
+        <w:rPr>
+          <w:rFonts w:ascii="Arial" w:eastAsia="Times New Roman" w:hAnsi="Arial" w:cs="Arial"/>
+          <w:color w:val="000000" w:themeColor="text1"/>
+          <w:kern w:val="0"/>
+          <w:sz w:val="22"/>
+          <w:szCs w:val="22"/>
+          <w:lang w:eastAsia="es-ES_tradnl"/>
+          <w14:ligatures w14:val="none"/>
+        </w:rPr>
+        <w:t>Photon</w:t>
+      </w:r>
+      <w:proofErr w:type="spellEnd"/>
     </w:p>
     <w:p>
       <w:pPr>
@@ -2776,7 +4417,7 @@
     </w:p>
     <w:p>
       <w:pPr>
-        <w:spacing w:after="0" w:line="240" w:lineRule="auto"/>
+        <w:spacing w:after="0" w:line="276" w:lineRule="auto"/>
         <w:rPr>
           <w:rFonts w:ascii="Arial" w:eastAsia="Times New Roman" w:hAnsi="Arial" w:cs="Arial"/>
           <w:color w:val="000000" w:themeColor="text1"/>
@@ -2852,8 +4493,6 @@
           <w:rFonts w:ascii="Arial" w:eastAsia="Times New Roman" w:hAnsi="Arial" w:cs="Arial"/>
           <w:color w:val="002060"/>
           <w:kern w:val="0"/>
-          <w:sz w:val="23"/>
-          <w:szCs w:val="23"/>
           <w:lang w:eastAsia="es-ES_tradnl"/>
           <w14:ligatures w14:val="none"/>
         </w:rPr>
@@ -2865,13 +4504,11 @@
           <w:bCs/>
           <w:color w:val="002060"/>
           <w:kern w:val="0"/>
-          <w:sz w:val="23"/>
-          <w:szCs w:val="23"/>
           <w:lang w:eastAsia="es-ES_tradnl"/>
           <w14:ligatures w14:val="none"/>
         </w:rPr>
         <w:lastRenderedPageBreak/>
-        <w:t xml:space="preserve">3. </w:t>
+        <w:t>5</w:t>
       </w:r>
       <w:r>
         <w:rPr>
@@ -2880,20 +4517,160 @@
           <w:bCs/>
           <w:color w:val="002060"/>
           <w:kern w:val="0"/>
-          <w:sz w:val="23"/>
-          <w:szCs w:val="23"/>
-          <w:lang w:eastAsia="es-ES_tradnl"/>
-          <w14:ligatures w14:val="none"/>
-        </w:rPr>
-        <w:t>Anota tots els recursos, tutorials, documentació que fas servir per aquesta pràctica</w:t>
-      </w:r>
-      <w:r>
-        <w:rPr>
-          <w:rFonts w:ascii="Arial" w:eastAsia="Times New Roman" w:hAnsi="Arial" w:cs="Arial"/>
+          <w:lang w:eastAsia="es-ES_tradnl"/>
+          <w14:ligatures w14:val="none"/>
+        </w:rPr>
+        <w:t xml:space="preserve">. Anota </w:t>
+      </w:r>
+      <w:proofErr w:type="spellStart"/>
+      <w:r>
+        <w:rPr>
+          <w:rFonts w:ascii="Arial" w:eastAsia="Times New Roman" w:hAnsi="Arial" w:cs="Arial"/>
+          <w:b/>
+          <w:bCs/>
           <w:color w:val="002060"/>
           <w:kern w:val="0"/>
-          <w:sz w:val="23"/>
-          <w:szCs w:val="23"/>
+          <w:lang w:eastAsia="es-ES_tradnl"/>
+          <w14:ligatures w14:val="none"/>
+        </w:rPr>
+        <w:t>tots</w:t>
+      </w:r>
+      <w:proofErr w:type="spellEnd"/>
+      <w:r>
+        <w:rPr>
+          <w:rFonts w:ascii="Arial" w:eastAsia="Times New Roman" w:hAnsi="Arial" w:cs="Arial"/>
+          <w:b/>
+          <w:bCs/>
+          <w:color w:val="002060"/>
+          <w:kern w:val="0"/>
+          <w:lang w:eastAsia="es-ES_tradnl"/>
+          <w14:ligatures w14:val="none"/>
+        </w:rPr>
+        <w:t xml:space="preserve"> </w:t>
+      </w:r>
+      <w:proofErr w:type="spellStart"/>
+      <w:r>
+        <w:rPr>
+          <w:rFonts w:ascii="Arial" w:eastAsia="Times New Roman" w:hAnsi="Arial" w:cs="Arial"/>
+          <w:b/>
+          <w:bCs/>
+          <w:color w:val="002060"/>
+          <w:kern w:val="0"/>
+          <w:lang w:eastAsia="es-ES_tradnl"/>
+          <w14:ligatures w14:val="none"/>
+        </w:rPr>
+        <w:t>els</w:t>
+      </w:r>
+      <w:proofErr w:type="spellEnd"/>
+      <w:r>
+        <w:rPr>
+          <w:rFonts w:ascii="Arial" w:eastAsia="Times New Roman" w:hAnsi="Arial" w:cs="Arial"/>
+          <w:b/>
+          <w:bCs/>
+          <w:color w:val="002060"/>
+          <w:kern w:val="0"/>
+          <w:lang w:eastAsia="es-ES_tradnl"/>
+          <w14:ligatures w14:val="none"/>
+        </w:rPr>
+        <w:t xml:space="preserve"> recursos, </w:t>
+      </w:r>
+      <w:proofErr w:type="spellStart"/>
+      <w:r>
+        <w:rPr>
+          <w:rFonts w:ascii="Arial" w:eastAsia="Times New Roman" w:hAnsi="Arial" w:cs="Arial"/>
+          <w:b/>
+          <w:bCs/>
+          <w:color w:val="002060"/>
+          <w:kern w:val="0"/>
+          <w:lang w:eastAsia="es-ES_tradnl"/>
+          <w14:ligatures w14:val="none"/>
+        </w:rPr>
+        <w:t>tutorials</w:t>
+      </w:r>
+      <w:proofErr w:type="spellEnd"/>
+      <w:r>
+        <w:rPr>
+          <w:rFonts w:ascii="Arial" w:eastAsia="Times New Roman" w:hAnsi="Arial" w:cs="Arial"/>
+          <w:b/>
+          <w:bCs/>
+          <w:color w:val="002060"/>
+          <w:kern w:val="0"/>
+          <w:lang w:eastAsia="es-ES_tradnl"/>
+          <w14:ligatures w14:val="none"/>
+        </w:rPr>
+        <w:t xml:space="preserve">, </w:t>
+      </w:r>
+      <w:proofErr w:type="spellStart"/>
+      <w:r>
+        <w:rPr>
+          <w:rFonts w:ascii="Arial" w:eastAsia="Times New Roman" w:hAnsi="Arial" w:cs="Arial"/>
+          <w:b/>
+          <w:bCs/>
+          <w:color w:val="002060"/>
+          <w:kern w:val="0"/>
+          <w:lang w:eastAsia="es-ES_tradnl"/>
+          <w14:ligatures w14:val="none"/>
+        </w:rPr>
+        <w:t>documentació</w:t>
+      </w:r>
+      <w:proofErr w:type="spellEnd"/>
+      <w:r>
+        <w:rPr>
+          <w:rFonts w:ascii="Arial" w:eastAsia="Times New Roman" w:hAnsi="Arial" w:cs="Arial"/>
+          <w:b/>
+          <w:bCs/>
+          <w:color w:val="002060"/>
+          <w:kern w:val="0"/>
+          <w:lang w:eastAsia="es-ES_tradnl"/>
+          <w14:ligatures w14:val="none"/>
+        </w:rPr>
+        <w:t xml:space="preserve"> que fas servir per </w:t>
+      </w:r>
+      <w:proofErr w:type="spellStart"/>
+      <w:r>
+        <w:rPr>
+          <w:rFonts w:ascii="Arial" w:eastAsia="Times New Roman" w:hAnsi="Arial" w:cs="Arial"/>
+          <w:b/>
+          <w:bCs/>
+          <w:color w:val="002060"/>
+          <w:kern w:val="0"/>
+          <w:lang w:eastAsia="es-ES_tradnl"/>
+          <w14:ligatures w14:val="none"/>
+        </w:rPr>
+        <w:t>aquesta</w:t>
+      </w:r>
+      <w:proofErr w:type="spellEnd"/>
+      <w:r>
+        <w:rPr>
+          <w:rFonts w:ascii="Arial" w:eastAsia="Times New Roman" w:hAnsi="Arial" w:cs="Arial"/>
+          <w:b/>
+          <w:bCs/>
+          <w:color w:val="002060"/>
+          <w:kern w:val="0"/>
+          <w:lang w:eastAsia="es-ES_tradnl"/>
+          <w14:ligatures w14:val="none"/>
+        </w:rPr>
+        <w:t xml:space="preserve"> </w:t>
+      </w:r>
+      <w:proofErr w:type="spellStart"/>
+      <w:r>
+        <w:rPr>
+          <w:rFonts w:ascii="Arial" w:eastAsia="Times New Roman" w:hAnsi="Arial" w:cs="Arial"/>
+          <w:b/>
+          <w:bCs/>
+          <w:color w:val="002060"/>
+          <w:kern w:val="0"/>
+          <w:lang w:eastAsia="es-ES_tradnl"/>
+          <w14:ligatures w14:val="none"/>
+        </w:rPr>
+        <w:t>pràctica</w:t>
+      </w:r>
+      <w:proofErr w:type="spellEnd"/>
+      <w:r>
+        <w:rPr>
+          <w:rFonts w:ascii="Arial" w:eastAsia="Times New Roman" w:hAnsi="Arial" w:cs="Arial"/>
+          <w:color w:val="002060"/>
+          <w:kern w:val="0"/>
           <w:lang w:eastAsia="es-ES_tradnl"/>
           <w14:ligatures w14:val="none"/>
         </w:rPr>
@@ -2913,6 +4690,7 @@
           <w14:ligatures w14:val="none"/>
         </w:rPr>
       </w:pPr>
+      <w:proofErr w:type="spellStart"/>
       <w:r>
         <w:rPr>
           <w:rFonts w:ascii="Arial" w:eastAsia="Times New Roman" w:hAnsi="Arial" w:cs="Arial"/>
@@ -2923,7 +4701,20 @@
           <w:lang w:eastAsia="es-ES_tradnl"/>
           <w14:ligatures w14:val="none"/>
         </w:rPr>
-        <w:t>Webgrafia:</w:t>
+        <w:t>Webgrafia</w:t>
+      </w:r>
+      <w:proofErr w:type="spellEnd"/>
+      <w:r>
+        <w:rPr>
+          <w:rFonts w:ascii="Arial" w:eastAsia="Times New Roman" w:hAnsi="Arial" w:cs="Arial"/>
+          <w:color w:val="002060"/>
+          <w:kern w:val="0"/>
+          <w:sz w:val="22"/>
+          <w:szCs w:val="22"/>
+          <w:lang w:eastAsia="es-ES_tradnl"/>
+          <w14:ligatures w14:val="none"/>
+        </w:rPr>
+        <w:t>:</w:t>
       </w:r>
     </w:p>
     <w:p>
@@ -2949,9 +4740,149 @@
           <w:lang w:eastAsia="es-ES_tradnl"/>
           <w14:ligatures w14:val="none"/>
         </w:rPr>
-        <w:t xml:space="preserve">9 EASY Steps to create a multiplayer game with Unity &amp; Photon – Tutorial: </w:t>
-      </w:r>
-      <w:hyperlink r:id="rId7" w:history="1">
+        <w:t xml:space="preserve">9 EASY </w:t>
+      </w:r>
+      <w:proofErr w:type="spellStart"/>
+      <w:r>
+        <w:rPr>
+          <w:rFonts w:ascii="Times New Roman" w:eastAsia="Times New Roman" w:hAnsi="Times New Roman" w:cs="Times New Roman"/>
+          <w:kern w:val="0"/>
+          <w:lang w:eastAsia="es-ES_tradnl"/>
+          <w14:ligatures w14:val="none"/>
+        </w:rPr>
+        <w:t>Steps</w:t>
+      </w:r>
+      <w:proofErr w:type="spellEnd"/>
+      <w:r>
+        <w:rPr>
+          <w:rFonts w:ascii="Times New Roman" w:eastAsia="Times New Roman" w:hAnsi="Times New Roman" w:cs="Times New Roman"/>
+          <w:kern w:val="0"/>
+          <w:lang w:eastAsia="es-ES_tradnl"/>
+          <w14:ligatures w14:val="none"/>
+        </w:rPr>
+        <w:t xml:space="preserve"> </w:t>
+      </w:r>
+      <w:proofErr w:type="spellStart"/>
+      <w:r>
+        <w:rPr>
+          <w:rFonts w:ascii="Times New Roman" w:eastAsia="Times New Roman" w:hAnsi="Times New Roman" w:cs="Times New Roman"/>
+          <w:kern w:val="0"/>
+          <w:lang w:eastAsia="es-ES_tradnl"/>
+          <w14:ligatures w14:val="none"/>
+        </w:rPr>
+        <w:t>to</w:t>
+      </w:r>
+      <w:proofErr w:type="spellEnd"/>
+      <w:r>
+        <w:rPr>
+          <w:rFonts w:ascii="Times New Roman" w:eastAsia="Times New Roman" w:hAnsi="Times New Roman" w:cs="Times New Roman"/>
+          <w:kern w:val="0"/>
+          <w:lang w:eastAsia="es-ES_tradnl"/>
+          <w14:ligatures w14:val="none"/>
+        </w:rPr>
+        <w:t xml:space="preserve"> </w:t>
+      </w:r>
+      <w:proofErr w:type="spellStart"/>
+      <w:r>
+        <w:rPr>
+          <w:rFonts w:ascii="Times New Roman" w:eastAsia="Times New Roman" w:hAnsi="Times New Roman" w:cs="Times New Roman"/>
+          <w:kern w:val="0"/>
+          <w:lang w:eastAsia="es-ES_tradnl"/>
+          <w14:ligatures w14:val="none"/>
+        </w:rPr>
+        <w:t>create</w:t>
+      </w:r>
+      <w:proofErr w:type="spellEnd"/>
+      <w:r>
+        <w:rPr>
+          <w:rFonts w:ascii="Times New Roman" w:eastAsia="Times New Roman" w:hAnsi="Times New Roman" w:cs="Times New Roman"/>
+          <w:kern w:val="0"/>
+          <w:lang w:eastAsia="es-ES_tradnl"/>
+          <w14:ligatures w14:val="none"/>
+        </w:rPr>
+        <w:t xml:space="preserve"> a </w:t>
+      </w:r>
+      <w:proofErr w:type="spellStart"/>
+      <w:r>
+        <w:rPr>
+          <w:rFonts w:ascii="Times New Roman" w:eastAsia="Times New Roman" w:hAnsi="Times New Roman" w:cs="Times New Roman"/>
+          <w:kern w:val="0"/>
+          <w:lang w:eastAsia="es-ES_tradnl"/>
+          <w14:ligatures w14:val="none"/>
+        </w:rPr>
+        <w:t>multiplayer</w:t>
+      </w:r>
+      <w:proofErr w:type="spellEnd"/>
+      <w:r>
+        <w:rPr>
+          <w:rFonts w:ascii="Times New Roman" w:eastAsia="Times New Roman" w:hAnsi="Times New Roman" w:cs="Times New Roman"/>
+          <w:kern w:val="0"/>
+          <w:lang w:eastAsia="es-ES_tradnl"/>
+          <w14:ligatures w14:val="none"/>
+        </w:rPr>
+        <w:t xml:space="preserve"> </w:t>
+      </w:r>
+      <w:proofErr w:type="spellStart"/>
+      <w:r>
+        <w:rPr>
+          <w:rFonts w:ascii="Times New Roman" w:eastAsia="Times New Roman" w:hAnsi="Times New Roman" w:cs="Times New Roman"/>
+          <w:kern w:val="0"/>
+          <w:lang w:eastAsia="es-ES_tradnl"/>
+          <w14:ligatures w14:val="none"/>
+        </w:rPr>
+        <w:t>game</w:t>
+      </w:r>
+      <w:proofErr w:type="spellEnd"/>
+      <w:r>
+        <w:rPr>
+          <w:rFonts w:ascii="Times New Roman" w:eastAsia="Times New Roman" w:hAnsi="Times New Roman" w:cs="Times New Roman"/>
+          <w:kern w:val="0"/>
+          <w:lang w:eastAsia="es-ES_tradnl"/>
+          <w14:ligatures w14:val="none"/>
+        </w:rPr>
+        <w:t xml:space="preserve"> </w:t>
+      </w:r>
+      <w:proofErr w:type="spellStart"/>
+      <w:r>
+        <w:rPr>
+          <w:rFonts w:ascii="Times New Roman" w:eastAsia="Times New Roman" w:hAnsi="Times New Roman" w:cs="Times New Roman"/>
+          <w:kern w:val="0"/>
+          <w:lang w:eastAsia="es-ES_tradnl"/>
+          <w14:ligatures w14:val="none"/>
+        </w:rPr>
+        <w:t>with</w:t>
+      </w:r>
+      <w:proofErr w:type="spellEnd"/>
+      <w:r>
+        <w:rPr>
+          <w:rFonts w:ascii="Times New Roman" w:eastAsia="Times New Roman" w:hAnsi="Times New Roman" w:cs="Times New Roman"/>
+          <w:kern w:val="0"/>
+          <w:lang w:eastAsia="es-ES_tradnl"/>
+          <w14:ligatures w14:val="none"/>
+        </w:rPr>
+        <w:t xml:space="preserve"> Unity &amp; </w:t>
+      </w:r>
+      <w:proofErr w:type="spellStart"/>
+      <w:r>
+        <w:rPr>
+          <w:rFonts w:ascii="Times New Roman" w:eastAsia="Times New Roman" w:hAnsi="Times New Roman" w:cs="Times New Roman"/>
+          <w:kern w:val="0"/>
+          <w:lang w:eastAsia="es-ES_tradnl"/>
+          <w14:ligatures w14:val="none"/>
+        </w:rPr>
+        <w:t>Photon</w:t>
+      </w:r>
+      <w:proofErr w:type="spellEnd"/>
+      <w:r>
+        <w:rPr>
+          <w:rFonts w:ascii="Times New Roman" w:eastAsia="Times New Roman" w:hAnsi="Times New Roman" w:cs="Times New Roman"/>
+          <w:kern w:val="0"/>
+          <w:lang w:eastAsia="es-ES_tradnl"/>
+          <w14:ligatures w14:val="none"/>
+        </w:rPr>
+        <w:t xml:space="preserve"> – Tutorial: </w:t>
+      </w:r>
+      <w:hyperlink r:id="rId9" w:history="1">
         <w:r>
           <w:rPr>
             <w:rStyle w:val="Hipervnculo"/>
@@ -2992,6 +4923,7 @@
           <w14:ligatures w14:val="none"/>
         </w:rPr>
       </w:pPr>
+      <w:proofErr w:type="spellStart"/>
       <w:r>
         <w:rPr>
           <w:rFonts w:ascii="Times New Roman" w:eastAsia="Times New Roman" w:hAnsi="Times New Roman" w:cs="Times New Roman"/>
@@ -2999,9 +4931,59 @@
           <w:lang w:eastAsia="es-ES_tradnl"/>
           <w14:ligatures w14:val="none"/>
         </w:rPr>
-        <w:t xml:space="preserve">AssetStore Photon Fusion Free:  </w:t>
-      </w:r>
-      <w:hyperlink r:id="rId8" w:history="1">
+        <w:t>AssetStore</w:t>
+      </w:r>
+      <w:proofErr w:type="spellEnd"/>
+      <w:r>
+        <w:rPr>
+          <w:rFonts w:ascii="Times New Roman" w:eastAsia="Times New Roman" w:hAnsi="Times New Roman" w:cs="Times New Roman"/>
+          <w:kern w:val="0"/>
+          <w:lang w:eastAsia="es-ES_tradnl"/>
+          <w14:ligatures w14:val="none"/>
+        </w:rPr>
+        <w:t xml:space="preserve"> </w:t>
+      </w:r>
+      <w:proofErr w:type="spellStart"/>
+      <w:r>
+        <w:rPr>
+          <w:rFonts w:ascii="Times New Roman" w:eastAsia="Times New Roman" w:hAnsi="Times New Roman" w:cs="Times New Roman"/>
+          <w:kern w:val="0"/>
+          <w:lang w:eastAsia="es-ES_tradnl"/>
+          <w14:ligatures w14:val="none"/>
+        </w:rPr>
+        <w:t>Photon</w:t>
+      </w:r>
+      <w:proofErr w:type="spellEnd"/>
+      <w:r>
+        <w:rPr>
+          <w:rFonts w:ascii="Times New Roman" w:eastAsia="Times New Roman" w:hAnsi="Times New Roman" w:cs="Times New Roman"/>
+          <w:kern w:val="0"/>
+          <w:lang w:eastAsia="es-ES_tradnl"/>
+          <w14:ligatures w14:val="none"/>
+        </w:rPr>
+        <w:t xml:space="preserve"> </w:t>
+      </w:r>
+      <w:proofErr w:type="spellStart"/>
+      <w:r>
+        <w:rPr>
+          <w:rFonts w:ascii="Times New Roman" w:eastAsia="Times New Roman" w:hAnsi="Times New Roman" w:cs="Times New Roman"/>
+          <w:kern w:val="0"/>
+          <w:lang w:eastAsia="es-ES_tradnl"/>
+          <w14:ligatures w14:val="none"/>
+        </w:rPr>
+        <w:t>Fusion</w:t>
+      </w:r>
+      <w:proofErr w:type="spellEnd"/>
+      <w:r>
+        <w:rPr>
+          <w:rFonts w:ascii="Times New Roman" w:eastAsia="Times New Roman" w:hAnsi="Times New Roman" w:cs="Times New Roman"/>
+          <w:kern w:val="0"/>
+          <w:lang w:eastAsia="es-ES_tradnl"/>
+          <w14:ligatures w14:val="none"/>
+        </w:rPr>
+        <w:t xml:space="preserve"> Free:  </w:t>
+      </w:r>
+      <w:hyperlink r:id="rId10" w:history="1">
         <w:r>
           <w:rPr>
             <w:rStyle w:val="Hipervnculo"/>
@@ -3051,7 +5033,7 @@
         </w:rPr>
         <w:t xml:space="preserve">Tutorial COMPLETO Unity 2D desde Cero: </w:t>
       </w:r>
-      <w:hyperlink r:id="rId9" w:history="1">
+      <w:hyperlink r:id="rId11" w:history="1">
         <w:r>
           <w:rPr>
             <w:rStyle w:val="Hipervnculo"/>
@@ -3101,7 +5083,7 @@
         </w:rPr>
         <w:t xml:space="preserve">100 TIPS para aprender a usar UNITY: </w:t>
       </w:r>
-      <w:hyperlink r:id="rId10" w:history="1">
+      <w:hyperlink r:id="rId12" w:history="1">
         <w:r>
           <w:rPr>
             <w:rStyle w:val="Hipervnculo"/>
@@ -3149,9 +5131,29 @@
           <w:lang w:eastAsia="es-ES_tradnl"/>
           <w14:ligatures w14:val="none"/>
         </w:rPr>
-        <w:t xml:space="preserve">Juego de Plataformas 2D/Unity Tutorial/1-Capitulo/Escenario/Programaciom videojuegos: </w:t>
-      </w:r>
-      <w:hyperlink r:id="rId11" w:history="1">
+        <w:t>Juego de Plataformas 2D/Unity Tutorial/1-Capitulo/Escenario/</w:t>
+      </w:r>
+      <w:proofErr w:type="spellStart"/>
+      <w:r>
+        <w:rPr>
+          <w:rFonts w:ascii="Times New Roman" w:eastAsia="Times New Roman" w:hAnsi="Times New Roman" w:cs="Times New Roman"/>
+          <w:kern w:val="0"/>
+          <w:lang w:eastAsia="es-ES_tradnl"/>
+          <w14:ligatures w14:val="none"/>
+        </w:rPr>
+        <w:t>Programaciom</w:t>
+      </w:r>
+      <w:proofErr w:type="spellEnd"/>
+      <w:r>
+        <w:rPr>
+          <w:rFonts w:ascii="Times New Roman" w:eastAsia="Times New Roman" w:hAnsi="Times New Roman" w:cs="Times New Roman"/>
+          <w:kern w:val="0"/>
+          <w:lang w:eastAsia="es-ES_tradnl"/>
+          <w14:ligatures w14:val="none"/>
+        </w:rPr>
+        <w:t xml:space="preserve"> videojuegos: </w:t>
+      </w:r>
+      <w:hyperlink r:id="rId13" w:history="1">
         <w:r>
           <w:rPr>
             <w:rStyle w:val="Hipervnculo"/>
@@ -3199,9 +5201,49 @@
           <w:lang w:eastAsia="es-ES_tradnl"/>
           <w14:ligatures w14:val="none"/>
         </w:rPr>
-        <w:t xml:space="preserve">Unity UI Tutorial | An Introduction: </w:t>
-      </w:r>
-      <w:hyperlink r:id="rId12" w:history="1">
+        <w:t xml:space="preserve">Unity UI Tutorial | </w:t>
+      </w:r>
+      <w:proofErr w:type="spellStart"/>
+      <w:r>
+        <w:rPr>
+          <w:rFonts w:ascii="Times New Roman" w:eastAsia="Times New Roman" w:hAnsi="Times New Roman" w:cs="Times New Roman"/>
+          <w:kern w:val="0"/>
+          <w:lang w:eastAsia="es-ES_tradnl"/>
+          <w14:ligatures w14:val="none"/>
+        </w:rPr>
+        <w:t>An</w:t>
+      </w:r>
+      <w:proofErr w:type="spellEnd"/>
+      <w:r>
+        <w:rPr>
+          <w:rFonts w:ascii="Times New Roman" w:eastAsia="Times New Roman" w:hAnsi="Times New Roman" w:cs="Times New Roman"/>
+          <w:kern w:val="0"/>
+          <w:lang w:eastAsia="es-ES_tradnl"/>
+          <w14:ligatures w14:val="none"/>
+        </w:rPr>
+        <w:t xml:space="preserve"> </w:t>
+      </w:r>
+      <w:proofErr w:type="spellStart"/>
+      <w:r>
+        <w:rPr>
+          <w:rFonts w:ascii="Times New Roman" w:eastAsia="Times New Roman" w:hAnsi="Times New Roman" w:cs="Times New Roman"/>
+          <w:kern w:val="0"/>
+          <w:lang w:eastAsia="es-ES_tradnl"/>
+          <w14:ligatures w14:val="none"/>
+        </w:rPr>
+        <w:t>Introduction</w:t>
+      </w:r>
+      <w:proofErr w:type="spellEnd"/>
+      <w:r>
+        <w:rPr>
+          <w:rFonts w:ascii="Times New Roman" w:eastAsia="Times New Roman" w:hAnsi="Times New Roman" w:cs="Times New Roman"/>
+          <w:kern w:val="0"/>
+          <w:lang w:eastAsia="es-ES_tradnl"/>
+          <w14:ligatures w14:val="none"/>
+        </w:rPr>
+        <w:t xml:space="preserve">: </w:t>
+      </w:r>
+      <w:hyperlink r:id="rId14" w:history="1">
         <w:r>
           <w:rPr>
             <w:rStyle w:val="Hipervnculo"/>
@@ -3242,6 +5284,7 @@
           <w14:ligatures w14:val="none"/>
         </w:rPr>
       </w:pPr>
+      <w:proofErr w:type="spellStart"/>
       <w:r>
         <w:rPr>
           <w:rFonts w:ascii="Times New Roman" w:eastAsia="Times New Roman" w:hAnsi="Times New Roman" w:cs="Times New Roman"/>
@@ -3249,9 +5292,39 @@
           <w:lang w:eastAsia="es-ES_tradnl"/>
           <w14:ligatures w14:val="none"/>
         </w:rPr>
-        <w:t xml:space="preserve">Create 2D lighting in Unity 2022 in 5MINS: </w:t>
-      </w:r>
-      <w:hyperlink r:id="rId13" w:history="1">
+        <w:t>Create</w:t>
+      </w:r>
+      <w:proofErr w:type="spellEnd"/>
+      <w:r>
+        <w:rPr>
+          <w:rFonts w:ascii="Times New Roman" w:eastAsia="Times New Roman" w:hAnsi="Times New Roman" w:cs="Times New Roman"/>
+          <w:kern w:val="0"/>
+          <w:lang w:eastAsia="es-ES_tradnl"/>
+          <w14:ligatures w14:val="none"/>
+        </w:rPr>
+        <w:t xml:space="preserve"> 2D </w:t>
+      </w:r>
+      <w:proofErr w:type="spellStart"/>
+      <w:r>
+        <w:rPr>
+          <w:rFonts w:ascii="Times New Roman" w:eastAsia="Times New Roman" w:hAnsi="Times New Roman" w:cs="Times New Roman"/>
+          <w:kern w:val="0"/>
+          <w:lang w:eastAsia="es-ES_tradnl"/>
+          <w14:ligatures w14:val="none"/>
+        </w:rPr>
+        <w:t>lighting</w:t>
+      </w:r>
+      <w:proofErr w:type="spellEnd"/>
+      <w:r>
+        <w:rPr>
+          <w:rFonts w:ascii="Times New Roman" w:eastAsia="Times New Roman" w:hAnsi="Times New Roman" w:cs="Times New Roman"/>
+          <w:kern w:val="0"/>
+          <w:lang w:eastAsia="es-ES_tradnl"/>
+          <w14:ligatures w14:val="none"/>
+        </w:rPr>
+        <w:t xml:space="preserve"> in Unity 2022 in 5MINS: </w:t>
+      </w:r>
+      <w:hyperlink r:id="rId15" w:history="1">
         <w:r>
           <w:rPr>
             <w:rStyle w:val="Hipervnculo"/>
@@ -3292,7 +5365,7 @@
           <w14:ligatures w14:val="none"/>
         </w:rPr>
       </w:pPr>
-      <w:hyperlink r:id="rId14" w:history="1">
+      <w:hyperlink r:id="rId16" w:history="1">
         <w:r>
           <w:rPr>
             <w:rStyle w:val="Hipervnculo"/>
@@ -3342,7 +5415,7 @@
         </w:rPr>
         <w:t xml:space="preserve">Unity Essentials: </w:t>
       </w:r>
-      <w:hyperlink r:id="rId15" w:history="1">
+      <w:hyperlink r:id="rId17" w:history="1">
         <w:r>
           <w:rPr>
             <w:rStyle w:val="Hipervnculo"/>
@@ -3390,9 +5463,29 @@
           <w:lang w:eastAsia="es-ES_tradnl"/>
           <w14:ligatures w14:val="none"/>
         </w:rPr>
-        <w:t xml:space="preserve">Unity Tutorial en Español para Principiantes: </w:t>
-      </w:r>
-      <w:hyperlink r:id="rId16" w:history="1">
+        <w:t xml:space="preserve">Unity Tutorial en </w:t>
+      </w:r>
+      <w:proofErr w:type="gramStart"/>
+      <w:r>
+        <w:rPr>
+          <w:rFonts w:ascii="Times New Roman" w:eastAsia="Times New Roman" w:hAnsi="Times New Roman" w:cs="Times New Roman"/>
+          <w:kern w:val="0"/>
+          <w:lang w:eastAsia="es-ES_tradnl"/>
+          <w14:ligatures w14:val="none"/>
+        </w:rPr>
+        <w:t>Español</w:t>
+      </w:r>
+      <w:proofErr w:type="gramEnd"/>
+      <w:r>
+        <w:rPr>
+          <w:rFonts w:ascii="Times New Roman" w:eastAsia="Times New Roman" w:hAnsi="Times New Roman" w:cs="Times New Roman"/>
+          <w:kern w:val="0"/>
+          <w:lang w:eastAsia="es-ES_tradnl"/>
+          <w14:ligatures w14:val="none"/>
+        </w:rPr>
+        <w:t xml:space="preserve"> para Principiantes: </w:t>
+      </w:r>
+      <w:hyperlink r:id="rId18" w:history="1">
         <w:r>
           <w:rPr>
             <w:rStyle w:val="Hipervnculo"/>
@@ -3442,7 +5535,7 @@
         </w:rPr>
         <w:t xml:space="preserve">Como crear un Juego Multijugador en Unity: </w:t>
       </w:r>
-      <w:hyperlink r:id="rId17" w:history="1">
+      <w:hyperlink r:id="rId19" w:history="1">
         <w:r>
           <w:rPr>
             <w:rStyle w:val="Hipervnculo"/>
@@ -3483,6 +5576,7 @@
           <w14:ligatures w14:val="none"/>
         </w:rPr>
       </w:pPr>
+      <w:proofErr w:type="spellStart"/>
       <w:r>
         <w:rPr>
           <w:rFonts w:ascii="Times New Roman" w:eastAsia="Times New Roman" w:hAnsi="Times New Roman" w:cs="Times New Roman"/>
@@ -3490,9 +5584,19 @@
           <w:lang w:eastAsia="es-ES_tradnl"/>
           <w14:ligatures w14:val="none"/>
         </w:rPr>
-        <w:t xml:space="preserve">AssetsStore Pun 2 – Free: </w:t>
-      </w:r>
-      <w:hyperlink r:id="rId18" w:history="1">
+        <w:t>AssetsStore</w:t>
+      </w:r>
+      <w:proofErr w:type="spellEnd"/>
+      <w:r>
+        <w:rPr>
+          <w:rFonts w:ascii="Times New Roman" w:eastAsia="Times New Roman" w:hAnsi="Times New Roman" w:cs="Times New Roman"/>
+          <w:kern w:val="0"/>
+          <w:lang w:eastAsia="es-ES_tradnl"/>
+          <w14:ligatures w14:val="none"/>
+        </w:rPr>
+        <w:t xml:space="preserve"> Pun 2 – Free: </w:t>
+      </w:r>
+      <w:hyperlink r:id="rId20" w:history="1">
         <w:r>
           <w:rPr>
             <w:rStyle w:val="Hipervnculo"/>
@@ -3533,6 +5637,7 @@
           <w14:ligatures w14:val="none"/>
         </w:rPr>
       </w:pPr>
+      <w:proofErr w:type="spellStart"/>
       <w:r>
         <w:rPr>
           <w:rFonts w:ascii="Times New Roman" w:eastAsia="Times New Roman" w:hAnsi="Times New Roman" w:cs="Times New Roman"/>
@@ -3540,9 +5645,39 @@
           <w:lang w:eastAsia="es-ES_tradnl"/>
           <w14:ligatures w14:val="none"/>
         </w:rPr>
-        <w:t xml:space="preserve">Your Photon Cloud Apps: </w:t>
-      </w:r>
-      <w:hyperlink r:id="rId19" w:history="1">
+        <w:t>Your</w:t>
+      </w:r>
+      <w:proofErr w:type="spellEnd"/>
+      <w:r>
+        <w:rPr>
+          <w:rFonts w:ascii="Times New Roman" w:eastAsia="Times New Roman" w:hAnsi="Times New Roman" w:cs="Times New Roman"/>
+          <w:kern w:val="0"/>
+          <w:lang w:eastAsia="es-ES_tradnl"/>
+          <w14:ligatures w14:val="none"/>
+        </w:rPr>
+        <w:t xml:space="preserve"> </w:t>
+      </w:r>
+      <w:proofErr w:type="spellStart"/>
+      <w:r>
+        <w:rPr>
+          <w:rFonts w:ascii="Times New Roman" w:eastAsia="Times New Roman" w:hAnsi="Times New Roman" w:cs="Times New Roman"/>
+          <w:kern w:val="0"/>
+          <w:lang w:eastAsia="es-ES_tradnl"/>
+          <w14:ligatures w14:val="none"/>
+        </w:rPr>
+        <w:t>Photon</w:t>
+      </w:r>
+      <w:proofErr w:type="spellEnd"/>
+      <w:r>
+        <w:rPr>
+          <w:rFonts w:ascii="Times New Roman" w:eastAsia="Times New Roman" w:hAnsi="Times New Roman" w:cs="Times New Roman"/>
+          <w:kern w:val="0"/>
+          <w:lang w:eastAsia="es-ES_tradnl"/>
+          <w14:ligatures w14:val="none"/>
+        </w:rPr>
+        <w:t xml:space="preserve"> Cloud Apps: </w:t>
+      </w:r>
+      <w:hyperlink r:id="rId21" w:history="1">
         <w:r>
           <w:rPr>
             <w:rStyle w:val="Hipervnculo"/>
@@ -3590,8 +5725,8 @@
     </w:p>
     <w:p/>
     <w:sectPr>
-      <w:footerReference w:type="even" r:id="rId20"/>
-      <w:footerReference w:type="default" r:id="rId21"/>
+      <w:footerReference w:type="even" r:id="rId22"/>
+      <w:footerReference w:type="default" r:id="rId23"/>
       <w:pgSz w:w="11906" w:h="16838"/>
       <w:pgMar w:top="1417" w:right="1701" w:bottom="1417" w:left="1701" w:header="708" w:footer="708" w:gutter="0"/>
       <w:cols w:space="708"/>

</xml_diff>